<commit_message>
added more description of response stats
</commit_message>
<xml_diff>
--- a/text/Evolving metacommunity introduction.docx
+++ b/text/Evolving metacommunity introduction.docx
@@ -32,7 +32,7 @@
         <w:fldChar w:fldCharType="begin"/>
       </w:r>
       <w:r>
-        <w:instrText xml:space="preserve"> ADDIN PAPERS2_CITATIONS &lt;citation&gt;&lt;priority&gt;0&lt;/priority&gt;&lt;uuid&gt;7F541266-976C-43ED-90AE-C0F16B5006F5&lt;/uuid&gt;&lt;publications&gt;&lt;publication&gt;&lt;subtype&gt;400&lt;/subtype&gt;&lt;title&gt;Improving the forecast for biodiversity under climate change&lt;/title&gt;&lt;url&gt;http://www.sciencemag.org/cgi/doi/10.1126/science.aad8466&lt;/url&gt;&lt;volume&gt;353&lt;/volume&gt;&lt;publication_date&gt;99201609081200000000222000&lt;/publication_date&gt;&lt;uuid&gt;82A728D4-75C0-4B5D-83E4-995C94684A99&lt;/uuid&gt;&lt;type&gt;400&lt;/type&gt;&lt;number&gt;6304&lt;/number&gt;&lt;doi&gt;10.1126/science.aad8466&lt;/doi&gt;&lt;startpage&gt;aad8466&lt;/startpage&gt;&lt;endpage&gt;aad8466&lt;/endpage&gt;&lt;bundle&gt;&lt;publication&gt;&lt;title&gt;Science&lt;/title&gt;&lt;uuid&gt;EB32617A-C83C-4966-9BD2-8980481D8A27&lt;/uuid&gt;&lt;subtype&gt;-100&lt;/subtype&gt;&lt;type&gt;-100&lt;/type&gt;&lt;url&gt;http://www.sciencemag.org&lt;/url&gt;&lt;/publication&gt;&lt;/bundle&gt;&lt;authors&gt;&lt;author&gt;&lt;lastName&gt;Urban&lt;/lastName&gt;&lt;firstName&gt;Mark&lt;/firstName&gt;&lt;middleNames&gt;C&lt;/middleNames&gt;&lt;/author&gt;&lt;author&gt;&lt;lastName&gt;Bocedi&lt;/lastName&gt;&lt;firstName&gt;G&lt;/firstName&gt;&lt;/author&gt;&lt;author&gt;&lt;lastName&gt;Hendry&lt;/lastName&gt;&lt;firstName&gt;AP&lt;/firstName&gt;&lt;/author&gt;&lt;author&gt;&lt;lastName&gt;Mihoub&lt;/lastName&gt;&lt;firstName&gt;J&lt;/firstName&gt;&lt;middleNames&gt;B&lt;/middleNames&gt;&lt;/author&gt;&lt;author&gt;&lt;lastName&gt;Peer&lt;/lastName&gt;&lt;firstName&gt;G&lt;/firstName&gt;&lt;/author&gt;&lt;author&gt;&lt;lastName&gt;Singer&lt;/lastName&gt;&lt;firstName&gt;A&lt;/firstName&gt;&lt;/author&gt;&lt;author&gt;&lt;lastName&gt;Bridle&lt;/lastName&gt;&lt;firstName&gt;J&lt;/firstName&gt;&lt;middleNames&gt;R&lt;/middleNames&gt;&lt;/author&gt;&lt;author&gt;&lt;lastName&gt;Crozier&lt;/lastName&gt;&lt;firstName&gt;L&lt;/firstName&gt;&lt;middleNames&gt;G&lt;/middleNames&gt;&lt;/author&gt;&lt;author&gt;&lt;lastName&gt;Meester&lt;/lastName&gt;&lt;nonDroppingParticle&gt;De&lt;/nonDroppingParticle&gt;&lt;firstName&gt;L&lt;/firstName&gt;&lt;/author&gt;&lt;author&gt;&lt;lastName&gt;Godsoe&lt;/lastName&gt;&lt;firstName&gt;William&lt;/firstName&gt;&lt;/author&gt;&lt;author&gt;&lt;lastName&gt;Gonzalez&lt;/lastName&gt;&lt;firstName&gt;Andrew&lt;/firstName&gt;&lt;/author&gt;&lt;author&gt;&lt;lastName&gt;Hellmann&lt;/lastName&gt;&lt;firstName&gt;J&lt;/firstName&gt;&lt;middleNames&gt;J&lt;/middleNames&gt;&lt;/author&gt;&lt;author&gt;&lt;lastName&gt;Holt&lt;/lastName&gt;&lt;firstName&gt;R. D.&lt;/firstName&gt;&lt;/author&gt;&lt;author&gt;&lt;lastName&gt;Huth&lt;/lastName&gt;&lt;firstName&gt;A&lt;/firstName&gt;&lt;/author&gt;&lt;author&gt;&lt;lastName&gt;Johst&lt;/lastName&gt;&lt;firstName&gt;K&lt;/firstName&gt;&lt;/author&gt;&lt;author&gt;&lt;lastName&gt;Krug&lt;/lastName&gt;&lt;firstName&gt;C&lt;/firstName&gt;&lt;middleNames&gt;B&lt;/middleNames&gt;&lt;/author&gt;&lt;author&gt;&lt;lastName&gt;Leadley&lt;/lastName&gt;&lt;firstName&gt;P&lt;/firstName&gt;&lt;middleNames&gt;W&lt;/middleNames&gt;&lt;/author&gt;&lt;author&gt;&lt;lastName&gt;Palmer&lt;/lastName&gt;&lt;firstName&gt;S&lt;/firstName&gt;&lt;middleNames&gt;C F&lt;/middleNames&gt;&lt;/author&gt;&lt;author&gt;&lt;lastName&gt;Pantel&lt;/lastName&gt;&lt;firstName&gt;J&lt;/firstName&gt;&lt;middleNames&gt;H&lt;/middleNames&gt;&lt;/author&gt;&lt;author&gt;&lt;lastName&gt;Schmitz&lt;/lastName&gt;&lt;firstName&gt;A&lt;/firstName&gt;&lt;/author&gt;&lt;author&gt;&lt;lastName&gt;Zollner&lt;/lastName&gt;&lt;firstName&gt;P&lt;/firstName&gt;&lt;middleNames&gt;A&lt;/middleNames&gt;&lt;/author&gt;&lt;author&gt;&lt;lastName&gt;Travis&lt;/lastName&gt;&lt;firstName&gt;J&lt;/firstName&gt;&lt;middleNames&gt;M J&lt;/middleNames&gt;&lt;/author&gt;&lt;/authors&gt;&lt;/publication&gt;&lt;/publications&gt;&lt;cites&gt;&lt;/cites&gt;&lt;/citation&gt;</w:instrText>
+        <w:instrText xml:space="preserve"> ADDIN PAPERS2_CITATIONS &lt;citation&gt;&lt;priority&gt;0&lt;/priority&gt;&lt;uuid&gt;65D95F42-C0BF-4928-AD53-1A93627261B0&lt;/uuid&gt;&lt;publications&gt;&lt;publication&gt;&lt;subtype&gt;400&lt;/subtype&gt;&lt;title&gt;Improving the forecast for biodiversity under climate change&lt;/title&gt;&lt;url&gt;http://www.sciencemag.org/cgi/doi/10.1126/science.aad8466&lt;/url&gt;&lt;volume&gt;353&lt;/volume&gt;&lt;publication_date&gt;99201609081200000000222000&lt;/publication_date&gt;&lt;uuid&gt;82A728D4-75C0-4B5D-83E4-995C94684A99&lt;/uuid&gt;&lt;type&gt;400&lt;/type&gt;&lt;number&gt;6304&lt;/number&gt;&lt;doi&gt;10.1126/science.aad8466&lt;/doi&gt;&lt;startpage&gt;aad8466&lt;/startpage&gt;&lt;endpage&gt;aad8466&lt;/endpage&gt;&lt;bundle&gt;&lt;publication&gt;&lt;title&gt;Science&lt;/title&gt;&lt;uuid&gt;EB32617A-C83C-4966-9BD2-8980481D8A27&lt;/uuid&gt;&lt;subtype&gt;-100&lt;/subtype&gt;&lt;type&gt;-100&lt;/type&gt;&lt;url&gt;http://www.sciencemag.org&lt;/url&gt;&lt;/publication&gt;&lt;/bundle&gt;&lt;authors&gt;&lt;author&gt;&lt;lastName&gt;Urban&lt;/lastName&gt;&lt;firstName&gt;Mark&lt;/firstName&gt;&lt;middleNames&gt;C&lt;/middleNames&gt;&lt;/author&gt;&lt;author&gt;&lt;lastName&gt;Bocedi&lt;/lastName&gt;&lt;firstName&gt;G&lt;/firstName&gt;&lt;/author&gt;&lt;author&gt;&lt;lastName&gt;Hendry&lt;/lastName&gt;&lt;firstName&gt;AP&lt;/firstName&gt;&lt;/author&gt;&lt;author&gt;&lt;lastName&gt;Mihoub&lt;/lastName&gt;&lt;firstName&gt;J&lt;/firstName&gt;&lt;middleNames&gt;B&lt;/middleNames&gt;&lt;/author&gt;&lt;author&gt;&lt;lastName&gt;Peer&lt;/lastName&gt;&lt;firstName&gt;G&lt;/firstName&gt;&lt;/author&gt;&lt;author&gt;&lt;lastName&gt;Singer&lt;/lastName&gt;&lt;firstName&gt;A&lt;/firstName&gt;&lt;/author&gt;&lt;author&gt;&lt;lastName&gt;Bridle&lt;/lastName&gt;&lt;firstName&gt;J&lt;/firstName&gt;&lt;middleNames&gt;R&lt;/middleNames&gt;&lt;/author&gt;&lt;author&gt;&lt;lastName&gt;Crozier&lt;/lastName&gt;&lt;firstName&gt;L&lt;/firstName&gt;&lt;middleNames&gt;G&lt;/middleNames&gt;&lt;/author&gt;&lt;author&gt;&lt;lastName&gt;Meester&lt;/lastName&gt;&lt;nonDroppingParticle&gt;De&lt;/nonDroppingParticle&gt;&lt;firstName&gt;L&lt;/firstName&gt;&lt;/author&gt;&lt;author&gt;&lt;lastName&gt;Godsoe&lt;/lastName&gt;&lt;firstName&gt;William&lt;/firstName&gt;&lt;/author&gt;&lt;author&gt;&lt;lastName&gt;Gonzalez&lt;/lastName&gt;&lt;firstName&gt;Andrew&lt;/firstName&gt;&lt;/author&gt;&lt;author&gt;&lt;lastName&gt;Hellmann&lt;/lastName&gt;&lt;firstName&gt;J&lt;/firstName&gt;&lt;middleNames&gt;J&lt;/middleNames&gt;&lt;/author&gt;&lt;author&gt;&lt;lastName&gt;Holt&lt;/lastName&gt;&lt;firstName&gt;R. D.&lt;/firstName&gt;&lt;/author&gt;&lt;author&gt;&lt;lastName&gt;Huth&lt;/lastName&gt;&lt;firstName&gt;A&lt;/firstName&gt;&lt;/author&gt;&lt;author&gt;&lt;lastName&gt;Johst&lt;/lastName&gt;&lt;firstName&gt;K&lt;/firstName&gt;&lt;/author&gt;&lt;author&gt;&lt;lastName&gt;Krug&lt;/lastName&gt;&lt;firstName&gt;C&lt;/firstName&gt;&lt;middleNames&gt;B&lt;/middleNames&gt;&lt;/author&gt;&lt;author&gt;&lt;lastName&gt;Leadley&lt;/lastName&gt;&lt;firstName&gt;P&lt;/firstName&gt;&lt;middleNames&gt;W&lt;/middleNames&gt;&lt;/author&gt;&lt;author&gt;&lt;lastName&gt;Palmer&lt;/lastName&gt;&lt;firstName&gt;S&lt;/firstName&gt;&lt;middleNames&gt;C F&lt;/middleNames&gt;&lt;/author&gt;&lt;author&gt;&lt;lastName&gt;Pantel&lt;/lastName&gt;&lt;firstName&gt;J&lt;/firstName&gt;&lt;middleNames&gt;H&lt;/middleNames&gt;&lt;/author&gt;&lt;author&gt;&lt;lastName&gt;Schmitz&lt;/lastName&gt;&lt;firstName&gt;A&lt;/firstName&gt;&lt;/author&gt;&lt;author&gt;&lt;lastName&gt;Zollner&lt;/lastName&gt;&lt;firstName&gt;P&lt;/firstName&gt;&lt;middleNames&gt;A&lt;/middleNames&gt;&lt;/author&gt;&lt;author&gt;&lt;lastName&gt;Travis&lt;/lastName&gt;&lt;firstName&gt;J&lt;/firstName&gt;&lt;middleNames&gt;M J&lt;/middleNames&gt;&lt;/author&gt;&lt;/authors&gt;&lt;/publication&gt;&lt;/publications&gt;&lt;cites&gt;&lt;/cites&gt;&lt;/citation&gt;</w:instrText>
       </w:r>
       <w:r>
         <w:fldChar w:fldCharType="separate"/>
@@ -69,7 +69,7 @@
         <w:fldChar w:fldCharType="begin"/>
       </w:r>
       <w:r>
-        <w:instrText xml:space="preserve"> ADDIN PAPERS2_CITATIONS &lt;citation&gt;&lt;priority&gt;1&lt;/priority&gt;&lt;uuid&gt;BE2E85A5-930F-44FA-B5C3-C18F545FD230&lt;/uuid&gt;&lt;publications&gt;&lt;publication&gt;&lt;subtype&gt;400&lt;/subtype&gt;&lt;title&gt;Toward a conceptual synthesis for climate change responses&lt;/title&gt;&lt;url&gt;http://doi.wiley.com/10.1111/j.1466-8238.2011.00713.x&lt;/url&gt;&lt;volume&gt;21&lt;/volume&gt;&lt;publication_date&gt;99201109271200000000222000&lt;/publication_date&gt;&lt;uuid&gt;529E29E0-DDE7-4F6C-B414-75648A1FF30C&lt;/uuid&gt;&lt;type&gt;400&lt;/type&gt;&lt;number&gt;7&lt;/number&gt;&lt;subtitle&gt;Theory for climate change ecology&lt;/subtitle&gt;&lt;doi&gt;10.1111/j.1466-8238.2011.00713.x&lt;/doi&gt;&lt;startpage&gt;693&lt;/startpage&gt;&lt;endpage&gt;703&lt;/endpage&gt;&lt;bundle&gt;&lt;publication&gt;&lt;title&gt;Global Ecology and Biogeography&lt;/title&gt;&lt;uuid&gt;0766BAD5-2515-43C2-8304-9591F9F28F60&lt;/uuid&gt;&lt;subtype&gt;-100&lt;/subtype&gt;&lt;type&gt;-100&lt;/type&gt;&lt;/publication&gt;&lt;/bundle&gt;&lt;authors&gt;&lt;author&gt;&lt;lastName&gt;O'Connor&lt;/lastName&gt;&lt;firstName&gt;Mary I.&lt;/firstName&gt;&lt;/author&gt;&lt;author&gt;&lt;lastName&gt;Selig&lt;/lastName&gt;&lt;firstName&gt;Elizabeth R.&lt;/firstName&gt;&lt;/author&gt;&lt;author&gt;&lt;lastName&gt;Pinsky&lt;/lastName&gt;&lt;firstName&gt;Malin&lt;/firstName&gt;&lt;middleNames&gt;L&lt;/middleNames&gt;&lt;/author&gt;&lt;author&gt;&lt;lastName&gt;Altermatt&lt;/lastName&gt;&lt;firstName&gt;Florian&lt;/firstName&gt;&lt;/author&gt;&lt;/authors&gt;&lt;/publication&gt;&lt;/publications&gt;&lt;cites&gt;&lt;/cites&gt;&lt;/citation&gt;</w:instrText>
+        <w:instrText xml:space="preserve"> ADDIN PAPERS2_CITATIONS &lt;citation&gt;&lt;priority&gt;1&lt;/priority&gt;&lt;uuid&gt;5C3CB2D2-9B6E-4B40-A5EA-00083D750CC7&lt;/uuid&gt;&lt;publications&gt;&lt;publication&gt;&lt;subtype&gt;400&lt;/subtype&gt;&lt;title&gt;Toward a conceptual synthesis for climate change responses&lt;/title&gt;&lt;url&gt;http://doi.wiley.com/10.1111/j.1466-8238.2011.00713.x&lt;/url&gt;&lt;volume&gt;21&lt;/volume&gt;&lt;publication_date&gt;99201109271200000000222000&lt;/publication_date&gt;&lt;uuid&gt;529E29E0-DDE7-4F6C-B414-75648A1FF30C&lt;/uuid&gt;&lt;type&gt;400&lt;/type&gt;&lt;number&gt;7&lt;/number&gt;&lt;subtitle&gt;Theory for climate change ecology&lt;/subtitle&gt;&lt;doi&gt;10.1111/j.1466-8238.2011.00713.x&lt;/doi&gt;&lt;startpage&gt;693&lt;/startpage&gt;&lt;endpage&gt;703&lt;/endpage&gt;&lt;bundle&gt;&lt;publication&gt;&lt;title&gt;Global Ecology and Biogeography&lt;/title&gt;&lt;uuid&gt;0766BAD5-2515-43C2-8304-9591F9F28F60&lt;/uuid&gt;&lt;subtype&gt;-100&lt;/subtype&gt;&lt;type&gt;-100&lt;/type&gt;&lt;/publication&gt;&lt;/bundle&gt;&lt;authors&gt;&lt;author&gt;&lt;lastName&gt;O'Connor&lt;/lastName&gt;&lt;firstName&gt;Mary I.&lt;/firstName&gt;&lt;/author&gt;&lt;author&gt;&lt;lastName&gt;Selig&lt;/lastName&gt;&lt;firstName&gt;Elizabeth R.&lt;/firstName&gt;&lt;/author&gt;&lt;author&gt;&lt;lastName&gt;Pinsky&lt;/lastName&gt;&lt;firstName&gt;Malin&lt;/firstName&gt;&lt;middleNames&gt;L&lt;/middleNames&gt;&lt;/author&gt;&lt;author&gt;&lt;lastName&gt;Altermatt&lt;/lastName&gt;&lt;firstName&gt;Florian&lt;/firstName&gt;&lt;/author&gt;&lt;/authors&gt;&lt;/publication&gt;&lt;/publications&gt;&lt;cites&gt;&lt;/cites&gt;&lt;/citation&gt;</w:instrText>
       </w:r>
       <w:r>
         <w:fldChar w:fldCharType="separate"/>
@@ -103,7 +103,7 @@
         <w:fldChar w:fldCharType="begin"/>
       </w:r>
       <w:r>
-        <w:instrText xml:space="preserve"> ADDIN PAPERS2_CITATIONS &lt;citation&gt;&lt;priority&gt;2&lt;/priority&gt;&lt;uuid&gt;730AF5CF-330D-41A5-9DF9-8485C8DA790C&lt;/uuid&gt;&lt;publications&gt;&lt;publication&gt;&lt;subtype&gt;400&lt;/subtype&gt;&lt;title&gt;Novel climates, no-analog communities, and ecological surprises&lt;/title&gt;&lt;url&gt;http://www.esajournals.org/doi/abs/10.1890/070037&lt;/url&gt;&lt;volume&gt;5&lt;/volume&gt;&lt;publication_date&gt;99200711001200000000220000&lt;/publication_date&gt;&lt;uuid&gt;DC8F05AC-0293-4BB3-A522-79BA3DF5D3D7&lt;/uuid&gt;&lt;type&gt;400&lt;/type&gt;&lt;number&gt;9&lt;/number&gt;&lt;doi&gt;10.1890/070037&lt;/doi&gt;&lt;startpage&gt;475&lt;/startpage&gt;&lt;endpage&gt;482&lt;/endpage&gt;&lt;bundle&gt;&lt;publication&gt;&lt;title&gt;Frontiers in Ecology and the Environment&lt;/title&gt;&lt;uuid&gt;18BDED56-7F2E-4B89-9D34-67C7F1369C17&lt;/uuid&gt;&lt;subtype&gt;-100&lt;/subtype&gt;&lt;publisher&gt;Ecological Society of America&lt;/publisher&gt;&lt;type&gt;-100&lt;/type&gt;&lt;/publication&gt;&lt;/bundle&gt;&lt;authors&gt;&lt;author&gt;&lt;lastName&gt;Williams&lt;/lastName&gt;&lt;firstName&gt;John&lt;/firstName&gt;&lt;middleNames&gt;W&lt;/middleNames&gt;&lt;/author&gt;&lt;author&gt;&lt;lastName&gt;Jackson&lt;/lastName&gt;&lt;firstName&gt;Stephen T.&lt;/firstName&gt;&lt;/author&gt;&lt;/authors&gt;&lt;/publication&gt;&lt;/publications&gt;&lt;cites&gt;&lt;/cites&gt;&lt;/citation&gt;</w:instrText>
+        <w:instrText xml:space="preserve"> ADDIN PAPERS2_CITATIONS &lt;citation&gt;&lt;priority&gt;2&lt;/priority&gt;&lt;uuid&gt;65B33FDF-3148-42D3-89AE-8C0B9F1FD7B6&lt;/uuid&gt;&lt;publications&gt;&lt;publication&gt;&lt;subtype&gt;400&lt;/subtype&gt;&lt;title&gt;Novel climates, no-analog communities, and ecological surprises&lt;/title&gt;&lt;url&gt;http://www.esajournals.org/doi/abs/10.1890/070037&lt;/url&gt;&lt;volume&gt;5&lt;/volume&gt;&lt;publication_date&gt;99200711001200000000220000&lt;/publication_date&gt;&lt;uuid&gt;DC8F05AC-0293-4BB3-A522-79BA3DF5D3D7&lt;/uuid&gt;&lt;type&gt;400&lt;/type&gt;&lt;number&gt;9&lt;/number&gt;&lt;doi&gt;10.1890/070037&lt;/doi&gt;&lt;startpage&gt;475&lt;/startpage&gt;&lt;endpage&gt;482&lt;/endpage&gt;&lt;bundle&gt;&lt;publication&gt;&lt;title&gt;Frontiers in Ecology and the Environment&lt;/title&gt;&lt;uuid&gt;18BDED56-7F2E-4B89-9D34-67C7F1369C17&lt;/uuid&gt;&lt;subtype&gt;-100&lt;/subtype&gt;&lt;publisher&gt;Ecological Society of America&lt;/publisher&gt;&lt;type&gt;-100&lt;/type&gt;&lt;/publication&gt;&lt;/bundle&gt;&lt;authors&gt;&lt;author&gt;&lt;lastName&gt;Williams&lt;/lastName&gt;&lt;firstName&gt;John&lt;/firstName&gt;&lt;middleNames&gt;W&lt;/middleNames&gt;&lt;/author&gt;&lt;author&gt;&lt;lastName&gt;Jackson&lt;/lastName&gt;&lt;firstName&gt;Stephen T.&lt;/firstName&gt;&lt;/author&gt;&lt;/authors&gt;&lt;/publication&gt;&lt;/publications&gt;&lt;cites&gt;&lt;/cites&gt;&lt;/citation&gt;</w:instrText>
       </w:r>
       <w:r>
         <w:fldChar w:fldCharType="separate"/>
@@ -143,7 +143,7 @@
         <w:fldChar w:fldCharType="begin"/>
       </w:r>
       <w:r>
-        <w:instrText xml:space="preserve"> ADDIN PAPERS2_CITATIONS &lt;citation&gt;&lt;priority&gt;3&lt;/priority&gt;&lt;uuid&gt;ECE6672B-3925-4F97-93E5-FC3569776E93&lt;/uuid&gt;&lt;publications&gt;&lt;publication&gt;&lt;subtype&gt;400&lt;/subtype&gt;&lt;title&gt;The metacommunity concept: a framework for multi-scale community ecology&lt;/title&gt;&lt;url&gt;http://www.google.ca/search?client=safari&amp;amp;rls=en-us&amp;amp;q=The+metacommunity+concept+a+framework+for+multi+scale+community+ecology&amp;amp;ie=UTF-8&amp;amp;oe=UTF-8&amp;amp;redir_esc=&amp;amp;ei=7cKDTdusN5LpgQeY8O3UCA&lt;/url&gt;&lt;volume&gt;7&lt;/volume&gt;&lt;publication_date&gt;99200407001200000000220000&lt;/publication_date&gt;&lt;uuid&gt;5A6E5B2F-6E45-4F31-A705-DF9054FE7EFB&lt;/uuid&gt;&lt;type&gt;400&lt;/type&gt;&lt;number&gt;7&lt;/number&gt;&lt;subtitle&gt;Ecology Letters&lt;/subtitle&gt;&lt;doi&gt;10.1111/j.1461-0248.2004.00608.x&lt;/doi&gt;&lt;startpage&gt;601&lt;/startpage&gt;&lt;endpage&gt;613&lt;/endpage&gt;&lt;bundle&gt;&lt;publication&gt;&lt;title&gt;Ecology Letters&lt;/title&gt;&lt;uuid&gt;EA72F5FB-1B9F-47F9-B2A2-105CD881E303&lt;/uuid&gt;&lt;subtype&gt;-100&lt;/subtype&gt;&lt;publisher&gt;Wiley-Blackwell&lt;/publisher&gt;&lt;type&gt;-100&lt;/type&gt;&lt;/publication&gt;&lt;/bundle&gt;&lt;authors&gt;&lt;author&gt;&lt;lastName&gt;Leibold&lt;/lastName&gt;&lt;firstName&gt;Mathew&lt;/firstName&gt;&lt;middleNames&gt;A&lt;/middleNames&gt;&lt;/author&gt;&lt;author&gt;&lt;lastName&gt;Holyoak&lt;/lastName&gt;&lt;firstName&gt;M.&lt;/firstName&gt;&lt;/author&gt;&lt;author&gt;&lt;lastName&gt;Mouquet&lt;/lastName&gt;&lt;firstName&gt;Nicolas&lt;/firstName&gt;&lt;/author&gt;&lt;author&gt;&lt;lastName&gt;Amarasekare&lt;/lastName&gt;&lt;firstName&gt;P. B.&lt;/firstName&gt;&lt;/author&gt;&lt;author&gt;&lt;lastName&gt;Chase&lt;/lastName&gt;&lt;firstName&gt;J. M.&lt;/firstName&gt;&lt;/author&gt;&lt;author&gt;&lt;lastName&gt;Hoopes&lt;/lastName&gt;&lt;firstName&gt;M. F.&lt;/firstName&gt;&lt;/author&gt;&lt;author&gt;&lt;lastName&gt;Holt&lt;/lastName&gt;&lt;firstName&gt;R. D.&lt;/firstName&gt;&lt;/author&gt;&lt;author&gt;&lt;lastName&gt;Shurin&lt;/lastName&gt;&lt;firstName&gt;Jonathan&lt;/firstName&gt;&lt;middleNames&gt;B&lt;/middleNames&gt;&lt;/author&gt;&lt;author&gt;&lt;lastName&gt;Law&lt;/lastName&gt;&lt;firstName&gt;R.&lt;/firstName&gt;&lt;/author&gt;&lt;author&gt;&lt;lastName&gt;Tilman&lt;/lastName&gt;&lt;firstName&gt;David&lt;/firstName&gt;&lt;/author&gt;&lt;author&gt;&lt;lastName&gt;Loreau&lt;/lastName&gt;&lt;firstName&gt;Michel&lt;/firstName&gt;&lt;/author&gt;&lt;author&gt;&lt;lastName&gt;Gonzalez&lt;/lastName&gt;&lt;firstName&gt;Andrew&lt;/firstName&gt;&lt;/author&gt;&lt;/authors&gt;&lt;/publication&gt;&lt;/publications&gt;&lt;cites&gt;&lt;/cites&gt;&lt;/citation&gt;</w:instrText>
+        <w:instrText xml:space="preserve"> ADDIN PAPERS2_CITATIONS &lt;citation&gt;&lt;priority&gt;3&lt;/priority&gt;&lt;uuid&gt;86293B77-1245-49FC-A195-9D58F35333BB&lt;/uuid&gt;&lt;publications&gt;&lt;publication&gt;&lt;subtype&gt;400&lt;/subtype&gt;&lt;title&gt;The metacommunity concept: a framework for multi-scale community ecology&lt;/title&gt;&lt;url&gt;http://www.google.ca/search?client=safari&amp;amp;rls=en-us&amp;amp;q=The+metacommunity+concept+a+framework+for+multi+scale+community+ecology&amp;amp;ie=UTF-8&amp;amp;oe=UTF-8&amp;amp;redir_esc=&amp;amp;ei=7cKDTdusN5LpgQeY8O3UCA&lt;/url&gt;&lt;volume&gt;7&lt;/volume&gt;&lt;publication_date&gt;99200407001200000000220000&lt;/publication_date&gt;&lt;uuid&gt;5A6E5B2F-6E45-4F31-A705-DF9054FE7EFB&lt;/uuid&gt;&lt;type&gt;400&lt;/type&gt;&lt;number&gt;7&lt;/number&gt;&lt;subtitle&gt;Ecology Letters&lt;/subtitle&gt;&lt;doi&gt;10.1111/j.1461-0248.2004.00608.x&lt;/doi&gt;&lt;startpage&gt;601&lt;/startpage&gt;&lt;endpage&gt;613&lt;/endpage&gt;&lt;bundle&gt;&lt;publication&gt;&lt;title&gt;Ecology Letters&lt;/title&gt;&lt;uuid&gt;EA72F5FB-1B9F-47F9-B2A2-105CD881E303&lt;/uuid&gt;&lt;subtype&gt;-100&lt;/subtype&gt;&lt;publisher&gt;Wiley-Blackwell&lt;/publisher&gt;&lt;type&gt;-100&lt;/type&gt;&lt;/publication&gt;&lt;/bundle&gt;&lt;authors&gt;&lt;author&gt;&lt;lastName&gt;Leibold&lt;/lastName&gt;&lt;firstName&gt;Mathew&lt;/firstName&gt;&lt;middleNames&gt;A&lt;/middleNames&gt;&lt;/author&gt;&lt;author&gt;&lt;lastName&gt;Holyoak&lt;/lastName&gt;&lt;firstName&gt;M.&lt;/firstName&gt;&lt;/author&gt;&lt;author&gt;&lt;lastName&gt;Mouquet&lt;/lastName&gt;&lt;firstName&gt;Nicolas&lt;/firstName&gt;&lt;/author&gt;&lt;author&gt;&lt;lastName&gt;Amarasekare&lt;/lastName&gt;&lt;firstName&gt;P. B.&lt;/firstName&gt;&lt;/author&gt;&lt;author&gt;&lt;lastName&gt;Chase&lt;/lastName&gt;&lt;firstName&gt;J. M.&lt;/firstName&gt;&lt;/author&gt;&lt;author&gt;&lt;lastName&gt;Hoopes&lt;/lastName&gt;&lt;firstName&gt;M. F.&lt;/firstName&gt;&lt;/author&gt;&lt;author&gt;&lt;lastName&gt;Holt&lt;/lastName&gt;&lt;firstName&gt;R. D.&lt;/firstName&gt;&lt;/author&gt;&lt;author&gt;&lt;lastName&gt;Shurin&lt;/lastName&gt;&lt;firstName&gt;Jonathan&lt;/firstName&gt;&lt;middleNames&gt;B&lt;/middleNames&gt;&lt;/author&gt;&lt;author&gt;&lt;lastName&gt;Law&lt;/lastName&gt;&lt;firstName&gt;R.&lt;/firstName&gt;&lt;/author&gt;&lt;author&gt;&lt;lastName&gt;Tilman&lt;/lastName&gt;&lt;firstName&gt;David&lt;/firstName&gt;&lt;/author&gt;&lt;author&gt;&lt;lastName&gt;Loreau&lt;/lastName&gt;&lt;firstName&gt;Michel&lt;/firstName&gt;&lt;/author&gt;&lt;author&gt;&lt;lastName&gt;Gonzalez&lt;/lastName&gt;&lt;firstName&gt;Andrew&lt;/firstName&gt;&lt;/author&gt;&lt;/authors&gt;&lt;/publication&gt;&lt;/publications&gt;&lt;cites&gt;&lt;/cites&gt;&lt;/citation&gt;</w:instrText>
       </w:r>
       <w:r>
         <w:fldChar w:fldCharType="separate"/>
@@ -184,7 +184,7 @@
         <w:fldChar w:fldCharType="begin"/>
       </w:r>
       <w:r>
-        <w:instrText xml:space="preserve"> ADDIN PAPERS2_CITATIONS &lt;citation&gt;&lt;priority&gt;4&lt;/priority&gt;&lt;uuid&gt;7DE14395-ADFE-428D-8B73-B61C8B3917EF&lt;/uuid&gt;&lt;publications&gt;&lt;publication&gt;&lt;subtype&gt;400&lt;/subtype&gt;&lt;title&gt;Biodiversity as spatial insurance in heterogeneous landscapes&lt;/title&gt;&lt;volume&gt;100&lt;/volume&gt;&lt;publication_date&gt;99200310281200000000222000&lt;/publication_date&gt;&lt;uuid&gt;EAED9E98-87B5-48DD-9569-3B880152EDCB&lt;/uuid&gt;&lt;type&gt;400&lt;/type&gt;&lt;number&gt;22&lt;/number&gt;&lt;subtitle&gt;Proceedings of the National Academy of Sciences of the United States of America&lt;/subtitle&gt;&lt;doi&gt;10.1073/pnas.2235465100&lt;/doi&gt;&lt;startpage&gt;12765&lt;/startpage&gt;&lt;endpage&gt;12770&lt;/endpage&gt;&lt;bundle&gt;&lt;publication&gt;&lt;title&gt;Proceedings of the National Academy of Sciences of the United States of America&lt;/title&gt;&lt;uuid&gt;F79FE085-3CF0-4BCD-B839-83DCA93C4088&lt;/uuid&gt;&lt;subtype&gt;-100&lt;/subtype&gt;&lt;publisher&gt;National Academy of Sciences&lt;/publisher&gt;&lt;type&gt;-100&lt;/type&gt;&lt;url&gt;http://www.pnas.org/&lt;/url&gt;&lt;/publication&gt;&lt;/bundle&gt;&lt;authors&gt;&lt;author&gt;&lt;lastName&gt;Loreau&lt;/lastName&gt;&lt;firstName&gt;Michel&lt;/firstName&gt;&lt;/author&gt;&lt;author&gt;&lt;lastName&gt;Mouquet&lt;/lastName&gt;&lt;firstName&gt;Nicolas&lt;/firstName&gt;&lt;/author&gt;&lt;author&gt;&lt;lastName&gt;Gonzalez&lt;/lastName&gt;&lt;firstName&gt;Andrew&lt;/firstName&gt;&lt;/author&gt;&lt;/authors&gt;&lt;/publication&gt;&lt;/publications&gt;&lt;cites&gt;&lt;/cites&gt;&lt;/citation&gt;</w:instrText>
+        <w:instrText xml:space="preserve"> ADDIN PAPERS2_CITATIONS &lt;citation&gt;&lt;priority&gt;4&lt;/priority&gt;&lt;uuid&gt;98762822-B4B7-4ECC-A294-D2203C1D4F06&lt;/uuid&gt;&lt;publications&gt;&lt;publication&gt;&lt;subtype&gt;400&lt;/subtype&gt;&lt;title&gt;Biodiversity as spatial insurance in heterogeneous landscapes&lt;/title&gt;&lt;volume&gt;100&lt;/volume&gt;&lt;publication_date&gt;99200310281200000000222000&lt;/publication_date&gt;&lt;uuid&gt;EAED9E98-87B5-48DD-9569-3B880152EDCB&lt;/uuid&gt;&lt;type&gt;400&lt;/type&gt;&lt;number&gt;22&lt;/number&gt;&lt;subtitle&gt;Proceedings of the National Academy of Sciences of the United States of America&lt;/subtitle&gt;&lt;doi&gt;10.1073/pnas.2235465100&lt;/doi&gt;&lt;startpage&gt;12765&lt;/startpage&gt;&lt;endpage&gt;12770&lt;/endpage&gt;&lt;bundle&gt;&lt;publication&gt;&lt;title&gt;Proceedings of the National Academy of Sciences of the United States of America&lt;/title&gt;&lt;uuid&gt;F79FE085-3CF0-4BCD-B839-83DCA93C4088&lt;/uuid&gt;&lt;subtype&gt;-100&lt;/subtype&gt;&lt;publisher&gt;National Academy of Sciences&lt;/publisher&gt;&lt;type&gt;-100&lt;/type&gt;&lt;url&gt;http://www.pnas.org/&lt;/url&gt;&lt;/publication&gt;&lt;/bundle&gt;&lt;authors&gt;&lt;author&gt;&lt;lastName&gt;Loreau&lt;/lastName&gt;&lt;firstName&gt;Michel&lt;/firstName&gt;&lt;/author&gt;&lt;author&gt;&lt;lastName&gt;Mouquet&lt;/lastName&gt;&lt;firstName&gt;Nicolas&lt;/firstName&gt;&lt;/author&gt;&lt;author&gt;&lt;lastName&gt;Gonzalez&lt;/lastName&gt;&lt;firstName&gt;Andrew&lt;/firstName&gt;&lt;/author&gt;&lt;/authors&gt;&lt;/publication&gt;&lt;/publications&gt;&lt;cites&gt;&lt;/cites&gt;&lt;/citation&gt;</w:instrText>
       </w:r>
       <w:r>
         <w:fldChar w:fldCharType="separate"/>
@@ -231,7 +231,7 @@
         <w:fldChar w:fldCharType="begin"/>
       </w:r>
       <w:r>
-        <w:instrText xml:space="preserve"> ADDIN PAPERS2_CITATIONS &lt;citation&gt;&lt;priority&gt;5&lt;/priority&gt;&lt;uuid&gt;93AF18DE-475E-4F5E-BA49-F019A62EFA80&lt;/uuid&gt;&lt;publications&gt;&lt;publication&gt;&lt;subtype&gt;400&lt;/subtype&gt;&lt;title&gt;Dispersal governs the reorganization of ecological networks under environmental change&lt;/title&gt;&lt;url&gt;http://www.nature.com/articles/s41559-017-0162&lt;/url&gt;&lt;volume&gt;1&lt;/volume&gt;&lt;publication_date&gt;99201705081200000000222000&lt;/publication_date&gt;&lt;uuid&gt;869DF9FF-E689-4FB8-9D39-5A2A94D08662&lt;/uuid&gt;&lt;type&gt;400&lt;/type&gt;&lt;number&gt;6&lt;/number&gt;&lt;doi&gt;10.1038/s41559-017-0162&lt;/doi&gt;&lt;startpage&gt;0162&lt;/startpage&gt;&lt;bundle&gt;&lt;publication&gt;&lt;title&gt;Nature Ecology and Evolution&lt;/title&gt;&lt;uuid&gt;B8DBBFF2-3F61-4825-9856-D81C36678F5D&lt;/uuid&gt;&lt;subtype&gt;-100&lt;/subtype&gt;&lt;publisher&gt;Macmillan Publishers Limited&lt;/publisher&gt;&lt;type&gt;-100&lt;/type&gt;&lt;/publication&gt;&lt;/bundle&gt;&lt;authors&gt;&lt;author&gt;&lt;lastName&gt;Thompson&lt;/lastName&gt;&lt;firstName&gt;Patrick&lt;/firstName&gt;&lt;middleNames&gt;L&lt;/middleNames&gt;&lt;/author&gt;&lt;author&gt;&lt;lastName&gt;Gonzalez&lt;/lastName&gt;&lt;firstName&gt;Andrew&lt;/firstName&gt;&lt;/author&gt;&lt;/authors&gt;&lt;/publication&gt;&lt;/publications&gt;&lt;cites&gt;&lt;/cites&gt;&lt;/citation&gt;</w:instrText>
+        <w:instrText xml:space="preserve"> ADDIN PAPERS2_CITATIONS &lt;citation&gt;&lt;priority&gt;5&lt;/priority&gt;&lt;uuid&gt;65B2A1AE-2A23-49D9-AA30-1470B8BE3831&lt;/uuid&gt;&lt;publications&gt;&lt;publication&gt;&lt;subtype&gt;400&lt;/subtype&gt;&lt;title&gt;Dispersal governs the reorganization of ecological networks under environmental change&lt;/title&gt;&lt;url&gt;http://www.nature.com/articles/s41559-017-0162&lt;/url&gt;&lt;volume&gt;1&lt;/volume&gt;&lt;publication_date&gt;99201705081200000000222000&lt;/publication_date&gt;&lt;uuid&gt;869DF9FF-E689-4FB8-9D39-5A2A94D08662&lt;/uuid&gt;&lt;type&gt;400&lt;/type&gt;&lt;number&gt;6&lt;/number&gt;&lt;doi&gt;10.1038/s41559-017-0162&lt;/doi&gt;&lt;startpage&gt;0162&lt;/startpage&gt;&lt;bundle&gt;&lt;publication&gt;&lt;title&gt;Nature Ecology and Evolution&lt;/title&gt;&lt;uuid&gt;B8DBBFF2-3F61-4825-9856-D81C36678F5D&lt;/uuid&gt;&lt;subtype&gt;-100&lt;/subtype&gt;&lt;publisher&gt;Macmillan Publishers Limited&lt;/publisher&gt;&lt;type&gt;-100&lt;/type&gt;&lt;/publication&gt;&lt;/bundle&gt;&lt;authors&gt;&lt;author&gt;&lt;lastName&gt;Thompson&lt;/lastName&gt;&lt;firstName&gt;Patrick&lt;/firstName&gt;&lt;middleNames&gt;L&lt;/middleNames&gt;&lt;/author&gt;&lt;author&gt;&lt;lastName&gt;Gonzalez&lt;/lastName&gt;&lt;firstName&gt;Andrew&lt;/firstName&gt;&lt;/author&gt;&lt;/authors&gt;&lt;/publication&gt;&lt;/publications&gt;&lt;cites&gt;&lt;/cites&gt;&lt;/citation&gt;</w:instrText>
       </w:r>
       <w:r>
         <w:fldChar w:fldCharType="separate"/>
@@ -268,7 +268,7 @@
         <w:fldChar w:fldCharType="begin"/>
       </w:r>
       <w:r>
-        <w:instrText xml:space="preserve"> ADDIN PAPERS2_CITATIONS &lt;citation&gt;&lt;priority&gt;6&lt;/priority&gt;&lt;uuid&gt;8458C9A4-6DD5-4B81-B78B-E21D9652EA4A&lt;/uuid&gt;&lt;publications&gt;&lt;publication&gt;&lt;subtype&gt;400&lt;/subtype&gt;&lt;title&gt;On a collision course: competition and dispersal differences create no-analogue communities and cause extinctions during climate change&lt;/title&gt;&lt;url&gt;http://rspb.royalsocietypublishing.org/cgi/doi/10.1098/rspb.2011.2367&lt;/url&gt;&lt;volume&gt;279&lt;/volume&gt;&lt;publication_date&gt;99201204051200000000222000&lt;/publication_date&gt;&lt;uuid&gt;4D161B70-E55C-433A-9184-2130A8EE1FE8&lt;/uuid&gt;&lt;type&gt;400&lt;/type&gt;&lt;number&gt;1735&lt;/number&gt;&lt;doi&gt;10.1111/j.1558-5646.2007.00301.x&lt;/doi&gt;&lt;startpage&gt;2072&lt;/startpage&gt;&lt;endpage&gt;2080&lt;/endpage&gt;&lt;bundle&gt;&lt;publication&gt;&lt;title&gt;Proceedings of the Royal Society B-Biological Sciences&lt;/title&gt;&lt;uuid&gt;5F7D4C50-0956-4877-8CAB-DA12C2933115&lt;/uuid&gt;&lt;subtype&gt;-100&lt;/subtype&gt;&lt;type&gt;-100&lt;/type&gt;&lt;/publication&gt;&lt;/bundle&gt;&lt;authors&gt;&lt;author&gt;&lt;lastName&gt;Urban&lt;/lastName&gt;&lt;firstName&gt;Mark&lt;/firstName&gt;&lt;middleNames&gt;C&lt;/middleNames&gt;&lt;/author&gt;&lt;author&gt;&lt;lastName&gt;Tewksbury&lt;/lastName&gt;&lt;firstName&gt;J&lt;/firstName&gt;&lt;middleNames&gt;J&lt;/middleNames&gt;&lt;/author&gt;&lt;author&gt;&lt;lastName&gt;Sheldon&lt;/lastName&gt;&lt;firstName&gt;K&lt;/firstName&gt;&lt;middleNames&gt;S&lt;/middleNames&gt;&lt;/author&gt;&lt;/authors&gt;&lt;/publication&gt;&lt;publication&gt;&lt;subtype&gt;400&lt;/subtype&gt;&lt;location&gt;&amp;lt;!DOCTYPE html&amp;gt;</w:instrText>
+        <w:instrText xml:space="preserve"> ADDIN PAPERS2_CITATIONS &lt;citation&gt;&lt;priority&gt;6&lt;/priority&gt;&lt;uuid&gt;5FC430B7-2BCB-4862-80B9-F5467A4DCB03&lt;/uuid&gt;&lt;publications&gt;&lt;publication&gt;&lt;subtype&gt;400&lt;/subtype&gt;&lt;title&gt;On a collision course: competition and dispersal differences create no-analogue communities and cause extinctions during climate change&lt;/title&gt;&lt;url&gt;http://rspb.royalsocietypublishing.org/cgi/doi/10.1098/rspb.2011.2367&lt;/url&gt;&lt;volume&gt;279&lt;/volume&gt;&lt;publication_date&gt;99201204051200000000222000&lt;/publication_date&gt;&lt;uuid&gt;4D161B70-E55C-433A-9184-2130A8EE1FE8&lt;/uuid&gt;&lt;type&gt;400&lt;/type&gt;&lt;number&gt;1735&lt;/number&gt;&lt;doi&gt;10.1111/j.1558-5646.2007.00301.x&lt;/doi&gt;&lt;startpage&gt;2072&lt;/startpage&gt;&lt;endpage&gt;2080&lt;/endpage&gt;&lt;bundle&gt;&lt;publication&gt;&lt;title&gt;Proceedings of the Royal Society B-Biological Sciences&lt;/title&gt;&lt;uuid&gt;5F7D4C50-0956-4877-8CAB-DA12C2933115&lt;/uuid&gt;&lt;subtype&gt;-100&lt;/subtype&gt;&lt;type&gt;-100&lt;/type&gt;&lt;/publication&gt;&lt;/bundle&gt;&lt;authors&gt;&lt;author&gt;&lt;lastName&gt;Urban&lt;/lastName&gt;&lt;firstName&gt;Mark&lt;/firstName&gt;&lt;middleNames&gt;C&lt;/middleNames&gt;&lt;/author&gt;&lt;author&gt;&lt;lastName&gt;Tewksbury&lt;/lastName&gt;&lt;firstName&gt;J&lt;/firstName&gt;&lt;middleNames&gt;J&lt;/middleNames&gt;&lt;/author&gt;&lt;author&gt;&lt;lastName&gt;Sheldon&lt;/lastName&gt;&lt;firstName&gt;K&lt;/firstName&gt;&lt;middleNames&gt;S&lt;/middleNames&gt;&lt;/author&gt;&lt;/authors&gt;&lt;/publication&gt;&lt;publication&gt;&lt;subtype&gt;400&lt;/subtype&gt;&lt;location&gt;&amp;lt;!DOCTYPE html&amp;gt;</w:instrText>
       </w:r>
     </w:p>
     <w:p>
@@ -367,7 +367,7 @@
         <w:fldChar w:fldCharType="begin"/>
       </w:r>
       <w:r>
-        <w:instrText xml:space="preserve"> ADDIN PAPERS2_CITATIONS &lt;citation&gt;&lt;priority&gt;7&lt;/priority&gt;&lt;uuid&gt;DE838CFC-C25C-49AA-8116-3AF23E074873&lt;/uuid&gt;&lt;publications&gt;&lt;publication&gt;&lt;subtype&gt;400&lt;/subtype&gt;&lt;title&gt;Dispersal governs the reorganization of ecological networks under environmental change&lt;/title&gt;&lt;url&gt;http://www.nature.com/articles/s41559-017-0162&lt;/url&gt;&lt;volume&gt;1&lt;/volume&gt;&lt;publication_date&gt;99201705081200000000222000&lt;/publication_date&gt;&lt;uuid&gt;869DF9FF-E689-4FB8-9D39-5A2A94D08662&lt;/uuid&gt;&lt;type&gt;400&lt;/type&gt;&lt;number&gt;6&lt;/number&gt;&lt;doi&gt;10.1038/s41559-017-0162&lt;/doi&gt;&lt;startpage&gt;0162&lt;/startpage&gt;&lt;bundle&gt;&lt;publication&gt;&lt;title&gt;Nature Ecology and Evolution&lt;/title&gt;&lt;uuid&gt;B8DBBFF2-3F61-4825-9856-D81C36678F5D&lt;/uuid&gt;&lt;subtype&gt;-100&lt;/subtype&gt;&lt;publisher&gt;Macmillan Publishers Limited&lt;/publisher&gt;&lt;type&gt;-100&lt;/type&gt;&lt;/publication&gt;&lt;/bundle&gt;&lt;authors&gt;&lt;author&gt;&lt;lastName&gt;Thompson&lt;/lastName&gt;&lt;firstName&gt;Patrick&lt;/firstName&gt;&lt;middleNames&gt;L&lt;/middleNames&gt;&lt;/author&gt;&lt;author&gt;&lt;lastName&gt;Gonzalez&lt;/lastName&gt;&lt;firstName&gt;Andrew&lt;/firstName&gt;&lt;/author&gt;&lt;/authors&gt;&lt;/publication&gt;&lt;/publications&gt;&lt;cites&gt;&lt;/cites&gt;&lt;/citation&gt;</w:instrText>
+        <w:instrText xml:space="preserve"> ADDIN PAPERS2_CITATIONS &lt;citation&gt;&lt;priority&gt;7&lt;/priority&gt;&lt;uuid&gt;87670887-C7EC-449A-B308-8C0E34B00BB3&lt;/uuid&gt;&lt;publications&gt;&lt;publication&gt;&lt;subtype&gt;400&lt;/subtype&gt;&lt;title&gt;Dispersal governs the reorganization of ecological networks under environmental change&lt;/title&gt;&lt;url&gt;http://www.nature.com/articles/s41559-017-0162&lt;/url&gt;&lt;volume&gt;1&lt;/volume&gt;&lt;publication_date&gt;99201705081200000000222000&lt;/publication_date&gt;&lt;uuid&gt;869DF9FF-E689-4FB8-9D39-5A2A94D08662&lt;/uuid&gt;&lt;type&gt;400&lt;/type&gt;&lt;number&gt;6&lt;/number&gt;&lt;doi&gt;10.1038/s41559-017-0162&lt;/doi&gt;&lt;startpage&gt;0162&lt;/startpage&gt;&lt;bundle&gt;&lt;publication&gt;&lt;title&gt;Nature Ecology and Evolution&lt;/title&gt;&lt;uuid&gt;B8DBBFF2-3F61-4825-9856-D81C36678F5D&lt;/uuid&gt;&lt;subtype&gt;-100&lt;/subtype&gt;&lt;publisher&gt;Macmillan Publishers Limited&lt;/publisher&gt;&lt;type&gt;-100&lt;/type&gt;&lt;/publication&gt;&lt;/bundle&gt;&lt;authors&gt;&lt;author&gt;&lt;lastName&gt;Thompson&lt;/lastName&gt;&lt;firstName&gt;Patrick&lt;/firstName&gt;&lt;middleNames&gt;L&lt;/middleNames&gt;&lt;/author&gt;&lt;author&gt;&lt;lastName&gt;Gonzalez&lt;/lastName&gt;&lt;firstName&gt;Andrew&lt;/firstName&gt;&lt;/author&gt;&lt;/authors&gt;&lt;/publication&gt;&lt;/publications&gt;&lt;cites&gt;&lt;/cites&gt;&lt;/citation&gt;</w:instrText>
       </w:r>
       <w:r>
         <w:fldChar w:fldCharType="separate"/>
@@ -410,7 +410,7 @@
         <w:fldChar w:fldCharType="begin"/>
       </w:r>
       <w:r>
-        <w:instrText xml:space="preserve"> ADDIN PAPERS2_CITATIONS &lt;citation&gt;&lt;priority&gt;8&lt;/priority&gt;&lt;uuid&gt;A6321130-804C-4701-BC16-28B824EAB7BA&lt;/uuid&gt;&lt;publications&gt;&lt;publication&gt;&lt;subtype&gt;400&lt;/subtype&gt;&lt;title&gt;When does evolution by natural selection prevent extinction?&lt;/title&gt;&lt;url&gt;http://www.jstor.org/stable/2410305&lt;/url&gt;&lt;publication_date&gt;99199500001200000000200000&lt;/publication_date&gt;&lt;uuid&gt;CAA856DC-037E-4651-9C06-9FC0405B8A31&lt;/uuid&gt;&lt;type&gt;400&lt;/type&gt;&lt;bundle&gt;&lt;publication&gt;&lt;title&gt;Evolution&lt;/title&gt;&lt;uuid&gt;AD11A648-CB04-42AC-925F-C1091AD67FD3&lt;/uuid&gt;&lt;subtype&gt;-100&lt;/subtype&gt;&lt;type&gt;-100&lt;/type&gt;&lt;/publication&gt;&lt;/bundle&gt;&lt;authors&gt;&lt;author&gt;&lt;lastName&gt;Gomulkiewicz&lt;/lastName&gt;&lt;firstName&gt;R&lt;/firstName&gt;&lt;/author&gt;&lt;author&gt;&lt;lastName&gt;Holt&lt;/lastName&gt;&lt;firstName&gt;R. D.&lt;/firstName&gt;&lt;/author&gt;&lt;/authors&gt;&lt;/publication&gt;&lt;publication&gt;&lt;subtype&gt;400&lt;/subtype&gt;&lt;title&gt;Evolutionary rescue: an emerging focus at the intersection between ecology and evolution&lt;/title&gt;&lt;url&gt;http://rstb.royalsocietypublishing.org/cgi/doi/10.1098/rstb.2012.0404&lt;/url&gt;&lt;volume&gt;368&lt;/volume&gt;&lt;publication_date&gt;99201212031200000000222000&lt;/publication_date&gt;&lt;uuid&gt;C50EE009-2852-407A-886A-8EA989F960E7&lt;/uuid&gt;&lt;type&gt;400&lt;/type&gt;&lt;number&gt;1610&lt;/number&gt;&lt;doi&gt;10.1073/pnas.2435976100&lt;/doi&gt;&lt;startpage&gt;20120404&lt;/startpage&gt;&lt;endpage&gt;20120404&lt;/endpage&gt;&lt;bundle&gt;&lt;publication&gt;&lt;title&gt;Philosophical Transactions of the Royal Society B-Biological Sciences&lt;/title&gt;&lt;uuid&gt;D0B97C98-D871-4179-859C-B19D6B305B1D&lt;/uuid&gt;&lt;subtype&gt;-100&lt;/subtype&gt;&lt;type&gt;-100&lt;/type&gt;&lt;/publication&gt;&lt;/bundle&gt;&lt;authors&gt;&lt;author&gt;&lt;lastName&gt;Gonzalez&lt;/lastName&gt;&lt;firstName&gt;Andrew&lt;/firstName&gt;&lt;/author&gt;&lt;author&gt;&lt;lastName&gt;Ronce&lt;/lastName&gt;&lt;firstName&gt;O&lt;/firstName&gt;&lt;/author&gt;&lt;author&gt;&lt;lastName&gt;Ferriere&lt;/lastName&gt;&lt;firstName&gt;R&lt;/firstName&gt;&lt;/author&gt;&lt;author&gt;&lt;lastName&gt;Hochberg&lt;/lastName&gt;&lt;firstName&gt;M&lt;/firstName&gt;&lt;middleNames&gt;E&lt;/middleNames&gt;&lt;/author&gt;&lt;/authors&gt;&lt;/publication&gt;&lt;/publications&gt;&lt;cites&gt;&lt;/cites&gt;&lt;/citation&gt;</w:instrText>
+        <w:instrText xml:space="preserve"> ADDIN PAPERS2_CITATIONS &lt;citation&gt;&lt;priority&gt;8&lt;/priority&gt;&lt;uuid&gt;FDD688B7-9BFF-49E7-A0DD-5B45CF5914D1&lt;/uuid&gt;&lt;publications&gt;&lt;publication&gt;&lt;subtype&gt;400&lt;/subtype&gt;&lt;title&gt;When does evolution by natural selection prevent extinction?&lt;/title&gt;&lt;url&gt;http://www.jstor.org/stable/2410305&lt;/url&gt;&lt;publication_date&gt;99199500001200000000200000&lt;/publication_date&gt;&lt;uuid&gt;CAA856DC-037E-4651-9C06-9FC0405B8A31&lt;/uuid&gt;&lt;type&gt;400&lt;/type&gt;&lt;bundle&gt;&lt;publication&gt;&lt;title&gt;Evolution&lt;/title&gt;&lt;uuid&gt;AD11A648-CB04-42AC-925F-C1091AD67FD3&lt;/uuid&gt;&lt;subtype&gt;-100&lt;/subtype&gt;&lt;type&gt;-100&lt;/type&gt;&lt;/publication&gt;&lt;/bundle&gt;&lt;authors&gt;&lt;author&gt;&lt;lastName&gt;Gomulkiewicz&lt;/lastName&gt;&lt;firstName&gt;R&lt;/firstName&gt;&lt;/author&gt;&lt;author&gt;&lt;lastName&gt;Holt&lt;/lastName&gt;&lt;firstName&gt;R. D.&lt;/firstName&gt;&lt;/author&gt;&lt;/authors&gt;&lt;/publication&gt;&lt;publication&gt;&lt;subtype&gt;400&lt;/subtype&gt;&lt;title&gt;Evolutionary rescue: an emerging focus at the intersection between ecology and evolution&lt;/title&gt;&lt;url&gt;http://rstb.royalsocietypublishing.org/cgi/doi/10.1098/rstb.2012.0404&lt;/url&gt;&lt;volume&gt;368&lt;/volume&gt;&lt;publication_date&gt;99201212031200000000222000&lt;/publication_date&gt;&lt;uuid&gt;C50EE009-2852-407A-886A-8EA989F960E7&lt;/uuid&gt;&lt;type&gt;400&lt;/type&gt;&lt;number&gt;1610&lt;/number&gt;&lt;doi&gt;10.1073/pnas.2435976100&lt;/doi&gt;&lt;startpage&gt;20120404&lt;/startpage&gt;&lt;endpage&gt;20120404&lt;/endpage&gt;&lt;bundle&gt;&lt;publication&gt;&lt;title&gt;Philosophical Transactions of the Royal Society B-Biological Sciences&lt;/title&gt;&lt;uuid&gt;D0B97C98-D871-4179-859C-B19D6B305B1D&lt;/uuid&gt;&lt;subtype&gt;-100&lt;/subtype&gt;&lt;type&gt;-100&lt;/type&gt;&lt;/publication&gt;&lt;/bundle&gt;&lt;authors&gt;&lt;author&gt;&lt;lastName&gt;Gonzalez&lt;/lastName&gt;&lt;firstName&gt;Andrew&lt;/firstName&gt;&lt;/author&gt;&lt;author&gt;&lt;lastName&gt;Ronce&lt;/lastName&gt;&lt;firstName&gt;O&lt;/firstName&gt;&lt;/author&gt;&lt;author&gt;&lt;lastName&gt;Ferriere&lt;/lastName&gt;&lt;firstName&gt;R&lt;/firstName&gt;&lt;/author&gt;&lt;author&gt;&lt;lastName&gt;Hochberg&lt;/lastName&gt;&lt;firstName&gt;M&lt;/firstName&gt;&lt;middleNames&gt;E&lt;/middleNames&gt;&lt;/author&gt;&lt;/authors&gt;&lt;/publication&gt;&lt;/publications&gt;&lt;cites&gt;&lt;/cites&gt;&lt;/citation&gt;</w:instrText>
       </w:r>
       <w:r>
         <w:fldChar w:fldCharType="separate"/>
@@ -448,7 +448,7 @@
         <w:fldChar w:fldCharType="begin"/>
       </w:r>
       <w:r>
-        <w:instrText xml:space="preserve"> ADDIN PAPERS2_CITATIONS &lt;citation&gt;&lt;priority&gt;9&lt;/priority&gt;&lt;uuid&gt;9FA93C2B-6DFF-4FD5-9B24-689C8E6F7656&lt;/uuid&gt;&lt;publications&gt;&lt;publication&gt;&lt;subtype&gt;400&lt;/subtype&gt;&lt;title&gt;Adaptation and Evolutionary Rescue in Metapopulations Experiencing Environmental Deterioration&lt;/title&gt;&lt;url&gt;http://www.sciencemag.org/cgi/doi/10.1126/science.1203105&lt;/url&gt;&lt;volume&gt;332&lt;/volume&gt;&lt;publication_date&gt;99201106091200000000222000&lt;/publication_date&gt;&lt;uuid&gt;BE1FC84C-48B5-4B37-8F92-A9DE6E0768AE&lt;/uuid&gt;&lt;type&gt;400&lt;/type&gt;&lt;number&gt;6035&lt;/number&gt;&lt;doi&gt;10.1126/science.1203105&lt;/doi&gt;&lt;startpage&gt;1327&lt;/startpage&gt;&lt;endpage&gt;1330&lt;/endpage&gt;&lt;bundle&gt;&lt;publication&gt;&lt;title&gt;Science&lt;/title&gt;&lt;uuid&gt;EB32617A-C83C-4966-9BD2-8980481D8A27&lt;/uuid&gt;&lt;subtype&gt;-100&lt;/subtype&gt;&lt;type&gt;-100&lt;/type&gt;&lt;url&gt;http://www.sciencemag.org&lt;/url&gt;&lt;/publication&gt;&lt;/bundle&gt;&lt;authors&gt;&lt;author&gt;&lt;lastName&gt;Bell&lt;/lastName&gt;&lt;firstName&gt;G.&lt;/firstName&gt;&lt;/author&gt;&lt;author&gt;&lt;lastName&gt;Gonzalez&lt;/lastName&gt;&lt;firstName&gt;Andrew&lt;/firstName&gt;&lt;/author&gt;&lt;/authors&gt;&lt;/publication&gt;&lt;/publications&gt;&lt;cites&gt;&lt;/cites&gt;&lt;/citation&gt;</w:instrText>
+        <w:instrText xml:space="preserve"> ADDIN PAPERS2_CITATIONS &lt;citation&gt;&lt;priority&gt;9&lt;/priority&gt;&lt;uuid&gt;CF463698-FDCB-461A-BB3F-693FEC98A275&lt;/uuid&gt;&lt;publications&gt;&lt;publication&gt;&lt;subtype&gt;400&lt;/subtype&gt;&lt;title&gt;Adaptation and Evolutionary Rescue in Metapopulations Experiencing Environmental Deterioration&lt;/title&gt;&lt;url&gt;http://www.sciencemag.org/cgi/doi/10.1126/science.1203105&lt;/url&gt;&lt;volume&gt;332&lt;/volume&gt;&lt;publication_date&gt;99201106091200000000222000&lt;/publication_date&gt;&lt;uuid&gt;BE1FC84C-48B5-4B37-8F92-A9DE6E0768AE&lt;/uuid&gt;&lt;type&gt;400&lt;/type&gt;&lt;number&gt;6035&lt;/number&gt;&lt;doi&gt;10.1126/science.1203105&lt;/doi&gt;&lt;startpage&gt;1327&lt;/startpage&gt;&lt;endpage&gt;1330&lt;/endpage&gt;&lt;bundle&gt;&lt;publication&gt;&lt;title&gt;Science&lt;/title&gt;&lt;uuid&gt;EB32617A-C83C-4966-9BD2-8980481D8A27&lt;/uuid&gt;&lt;subtype&gt;-100&lt;/subtype&gt;&lt;type&gt;-100&lt;/type&gt;&lt;url&gt;http://www.sciencemag.org&lt;/url&gt;&lt;/publication&gt;&lt;/bundle&gt;&lt;authors&gt;&lt;author&gt;&lt;lastName&gt;Bell&lt;/lastName&gt;&lt;firstName&gt;G.&lt;/firstName&gt;&lt;/author&gt;&lt;author&gt;&lt;lastName&gt;Gonzalez&lt;/lastName&gt;&lt;firstName&gt;Andrew&lt;/firstName&gt;&lt;/author&gt;&lt;/authors&gt;&lt;/publication&gt;&lt;/publications&gt;&lt;cites&gt;&lt;/cites&gt;&lt;/citation&gt;</w:instrText>
       </w:r>
       <w:r>
         <w:fldChar w:fldCharType="separate"/>
@@ -476,7 +476,7 @@
         <w:fldChar w:fldCharType="begin"/>
       </w:r>
       <w:r>
-        <w:instrText xml:space="preserve"> ADDIN PAPERS2_CITATIONS &lt;citation&gt;&lt;priority&gt;10&lt;/priority&gt;&lt;uuid&gt;4B494722-D55D-4E88-B9F1-B63B8A973C65&lt;/uuid&gt;&lt;publications&gt;&lt;publication&gt;&lt;subtype&gt;400&lt;/subtype&gt;&lt;title&gt;Gene flow and the limits to natural selection&lt;/title&gt;&lt;url&gt;http://www.sciencedirect.com/science/article/pii/S0169534702024977&lt;/url&gt;&lt;publication_date&gt;99200200001200000000200000&lt;/publication_date&gt;&lt;uuid&gt;989C8AAB-ED16-4CAE-8924-9374CF033359&lt;/uuid&gt;&lt;type&gt;400&lt;/type&gt;&lt;bundle&gt;&lt;publication&gt;&lt;title&gt;Trends in Ecology &amp;amp; Evolution&lt;/title&gt;&lt;uuid&gt;60D79BB7-E703-4A88-845A-E2A134297677&lt;/uuid&gt;&lt;subtype&gt;-100&lt;/subtype&gt;&lt;publisher&gt;Elsevier Ltd&lt;/publisher&gt;&lt;type&gt;-100&lt;/type&gt;&lt;/publication&gt;&lt;/bundle&gt;&lt;authors&gt;&lt;author&gt;&lt;lastName&gt;Lenormand&lt;/lastName&gt;&lt;firstName&gt;T&lt;/firstName&gt;&lt;/author&gt;&lt;/authors&gt;&lt;/publication&gt;&lt;/publications&gt;&lt;cites&gt;&lt;/cites&gt;&lt;/citation&gt;</w:instrText>
+        <w:instrText xml:space="preserve"> ADDIN PAPERS2_CITATIONS &lt;citation&gt;&lt;priority&gt;10&lt;/priority&gt;&lt;uuid&gt;2282EF90-4EE8-45B3-AF23-5FEDBC7F7BDA&lt;/uuid&gt;&lt;publications&gt;&lt;publication&gt;&lt;subtype&gt;400&lt;/subtype&gt;&lt;title&gt;Gene flow and the limits to natural selection&lt;/title&gt;&lt;url&gt;http://www.sciencedirect.com/science/article/pii/S0169534702024977&lt;/url&gt;&lt;publication_date&gt;99200200001200000000200000&lt;/publication_date&gt;&lt;uuid&gt;989C8AAB-ED16-4CAE-8924-9374CF033359&lt;/uuid&gt;&lt;type&gt;400&lt;/type&gt;&lt;bundle&gt;&lt;publication&gt;&lt;title&gt;Trends in Ecology &amp;amp; Evolution&lt;/title&gt;&lt;uuid&gt;60D79BB7-E703-4A88-845A-E2A134297677&lt;/uuid&gt;&lt;subtype&gt;-100&lt;/subtype&gt;&lt;publisher&gt;Elsevier Ltd&lt;/publisher&gt;&lt;type&gt;-100&lt;/type&gt;&lt;/publication&gt;&lt;/bundle&gt;&lt;authors&gt;&lt;author&gt;&lt;lastName&gt;Lenormand&lt;/lastName&gt;&lt;firstName&gt;T&lt;/firstName&gt;&lt;/author&gt;&lt;/authors&gt;&lt;/publication&gt;&lt;/publications&gt;&lt;cites&gt;&lt;/cites&gt;&lt;/citation&gt;</w:instrText>
       </w:r>
       <w:r>
         <w:fldChar w:fldCharType="separate"/>
@@ -532,7 +532,7 @@
         <w:fldChar w:fldCharType="begin"/>
       </w:r>
       <w:r>
-        <w:instrText xml:space="preserve"> ADDIN PAPERS2_CITATIONS &lt;citation&gt;&lt;priority&gt;11&lt;/priority&gt;&lt;uuid&gt;90C6D0DB-0A0F-4596-996F-B23BC4A52FB9&lt;/uuid&gt;&lt;publications&gt;&lt;publication&gt;&lt;subtype&gt;400&lt;/subtype&gt;&lt;title&gt;Biodiversity inhibits species’ evolutionary responses to changing environments&lt;/title&gt;&lt;url&gt;http://doi.wiley.com/10.1111/j.1461-0248.2008.01152.x&lt;/url&gt;&lt;volume&gt;11&lt;/volume&gt;&lt;publication_date&gt;99200804001200000000220000&lt;/publication_date&gt;&lt;uuid&gt;E14A7747-D6DB-44F2-93E9-1F9608D03476&lt;/uuid&gt;&lt;type&gt;400&lt;/type&gt;&lt;number&gt;4&lt;/number&gt;&lt;doi&gt;10.1111/j.1461-0248.2008.01152.x&lt;/doi&gt;&lt;startpage&gt;380&lt;/startpage&gt;&lt;endpage&gt;388&lt;/endpage&gt;&lt;bundle&gt;&lt;publication&gt;&lt;title&gt;Ecology Letters&lt;/title&gt;&lt;uuid&gt;EA72F5FB-1B9F-47F9-B2A2-105CD881E303&lt;/uuid&gt;&lt;subtype&gt;-100&lt;/subtype&gt;&lt;publisher&gt;Wiley-Blackwell&lt;/publisher&gt;&lt;type&gt;-100&lt;/type&gt;&lt;/publication&gt;&lt;/bundle&gt;&lt;authors&gt;&lt;author&gt;&lt;lastName&gt;Mazancourt&lt;/lastName&gt;&lt;nonDroppingParticle&gt;de&lt;/nonDroppingParticle&gt;&lt;firstName&gt;C&lt;/firstName&gt;&lt;/author&gt;&lt;author&gt;&lt;lastName&gt;Johnson&lt;/lastName&gt;&lt;firstName&gt;E&lt;/firstName&gt;&lt;/author&gt;&lt;author&gt;&lt;lastName&gt;Barrowman&lt;/lastName&gt;&lt;/author&gt;&lt;/authors&gt;&lt;/publication&gt;&lt;publication&gt;&lt;subtype&gt;400&lt;/subtype&gt;&lt;publisher&gt;Nature Publishing Group&lt;/publisher&gt;&lt;title&gt;Eco-evolutionary responses of biodiversity to climate change&lt;/title&gt;&lt;url&gt;http://dx.doi.org/10.1038/nclimate1588&lt;/url&gt;&lt;volume&gt;2&lt;/volume&gt;&lt;publication_date&gt;99201207151200000000222000&lt;/publication_date&gt;&lt;uuid&gt;7993AB8F-E4AE-4E72-856B-797267B508BD&lt;/uuid&gt;&lt;type&gt;400&lt;/type&gt;&lt;number&gt;10&lt;/number&gt;&lt;doi&gt;10.1038/nclimate1588&lt;/doi&gt;&lt;startpage&gt;747&lt;/startpage&gt;&lt;endpage&gt;751&lt;/endpage&gt;&lt;bundle&gt;&lt;publication&gt;&lt;title&gt;Nature Climate Change&lt;/title&gt;&lt;uuid&gt;73DAC150-6AE1-49AF-8C93-AB009ACD36C8&lt;/uuid&gt;&lt;subtype&gt;-100&lt;/subtype&gt;&lt;publisher&gt;Nature Publishing Group&lt;/publisher&gt;&lt;type&gt;-100&lt;/type&gt;&lt;/publication&gt;&lt;/bundle&gt;&lt;authors&gt;&lt;author&gt;&lt;lastName&gt;Norberg&lt;/lastName&gt;&lt;firstName&gt;Jon&lt;/firstName&gt;&lt;/author&gt;&lt;author&gt;&lt;lastName&gt;Urban&lt;/lastName&gt;&lt;firstName&gt;Mark&lt;/firstName&gt;&lt;middleNames&gt;C&lt;/middleNames&gt;&lt;/author&gt;&lt;author&gt;&lt;lastName&gt;Vellend&lt;/lastName&gt;&lt;firstName&gt;Mark&lt;/firstName&gt;&lt;/author&gt;&lt;author&gt;&lt;lastName&gt;Klausmeier&lt;/lastName&gt;&lt;firstName&gt;Christopher&lt;/firstName&gt;&lt;middleNames&gt;A&lt;/middleNames&gt;&lt;/author&gt;&lt;author&gt;&lt;lastName&gt;Loeuille&lt;/lastName&gt;&lt;firstName&gt;Nicolas&lt;/firstName&gt;&lt;/author&gt;&lt;/authors&gt;&lt;/publication&gt;&lt;/publications&gt;&lt;cites&gt;&lt;/cites&gt;&lt;/citation&gt;</w:instrText>
+        <w:instrText xml:space="preserve"> ADDIN PAPERS2_CITATIONS &lt;citation&gt;&lt;priority&gt;11&lt;/priority&gt;&lt;uuid&gt;C6F98786-E6DB-4F8E-9D7A-AB07F614C8F4&lt;/uuid&gt;&lt;publications&gt;&lt;publication&gt;&lt;subtype&gt;400&lt;/subtype&gt;&lt;title&gt;Biodiversity inhibits species’ evolutionary responses to changing environments&lt;/title&gt;&lt;url&gt;http://doi.wiley.com/10.1111/j.1461-0248.2008.01152.x&lt;/url&gt;&lt;volume&gt;11&lt;/volume&gt;&lt;publication_date&gt;99200804001200000000220000&lt;/publication_date&gt;&lt;uuid&gt;E14A7747-D6DB-44F2-93E9-1F9608D03476&lt;/uuid&gt;&lt;type&gt;400&lt;/type&gt;&lt;number&gt;4&lt;/number&gt;&lt;doi&gt;10.1111/j.1461-0248.2008.01152.x&lt;/doi&gt;&lt;startpage&gt;380&lt;/startpage&gt;&lt;endpage&gt;388&lt;/endpage&gt;&lt;bundle&gt;&lt;publication&gt;&lt;title&gt;Ecology Letters&lt;/title&gt;&lt;uuid&gt;EA72F5FB-1B9F-47F9-B2A2-105CD881E303&lt;/uuid&gt;&lt;subtype&gt;-100&lt;/subtype&gt;&lt;publisher&gt;Wiley-Blackwell&lt;/publisher&gt;&lt;type&gt;-100&lt;/type&gt;&lt;/publication&gt;&lt;/bundle&gt;&lt;authors&gt;&lt;author&gt;&lt;lastName&gt;Mazancourt&lt;/lastName&gt;&lt;nonDroppingParticle&gt;de&lt;/nonDroppingParticle&gt;&lt;firstName&gt;C&lt;/firstName&gt;&lt;/author&gt;&lt;author&gt;&lt;lastName&gt;Johnson&lt;/lastName&gt;&lt;firstName&gt;E&lt;/firstName&gt;&lt;/author&gt;&lt;author&gt;&lt;lastName&gt;Barrowman&lt;/lastName&gt;&lt;/author&gt;&lt;/authors&gt;&lt;/publication&gt;&lt;publication&gt;&lt;subtype&gt;400&lt;/subtype&gt;&lt;publisher&gt;Nature Publishing Group&lt;/publisher&gt;&lt;title&gt;Eco-evolutionary responses of biodiversity to climate change&lt;/title&gt;&lt;url&gt;http://dx.doi.org/10.1038/nclimate1588&lt;/url&gt;&lt;volume&gt;2&lt;/volume&gt;&lt;publication_date&gt;99201207151200000000222000&lt;/publication_date&gt;&lt;uuid&gt;7993AB8F-E4AE-4E72-856B-797267B508BD&lt;/uuid&gt;&lt;type&gt;400&lt;/type&gt;&lt;number&gt;10&lt;/number&gt;&lt;doi&gt;10.1038/nclimate1588&lt;/doi&gt;&lt;startpage&gt;747&lt;/startpage&gt;&lt;endpage&gt;751&lt;/endpage&gt;&lt;bundle&gt;&lt;publication&gt;&lt;title&gt;Nature Climate Change&lt;/title&gt;&lt;uuid&gt;73DAC150-6AE1-49AF-8C93-AB009ACD36C8&lt;/uuid&gt;&lt;subtype&gt;-100&lt;/subtype&gt;&lt;publisher&gt;Nature Publishing Group&lt;/publisher&gt;&lt;type&gt;-100&lt;/type&gt;&lt;/publication&gt;&lt;/bundle&gt;&lt;authors&gt;&lt;author&gt;&lt;lastName&gt;Norberg&lt;/lastName&gt;&lt;firstName&gt;Jon&lt;/firstName&gt;&lt;/author&gt;&lt;author&gt;&lt;lastName&gt;Urban&lt;/lastName&gt;&lt;firstName&gt;Mark&lt;/firstName&gt;&lt;middleNames&gt;C&lt;/middleNames&gt;&lt;/author&gt;&lt;author&gt;&lt;lastName&gt;Vellend&lt;/lastName&gt;&lt;firstName&gt;Mark&lt;/firstName&gt;&lt;/author&gt;&lt;author&gt;&lt;lastName&gt;Klausmeier&lt;/lastName&gt;&lt;firstName&gt;Christopher&lt;/firstName&gt;&lt;middleNames&gt;A&lt;/middleNames&gt;&lt;/author&gt;&lt;author&gt;&lt;lastName&gt;Loeuille&lt;/lastName&gt;&lt;firstName&gt;Nicolas&lt;/firstName&gt;&lt;/author&gt;&lt;/authors&gt;&lt;/publication&gt;&lt;/publications&gt;&lt;cites&gt;&lt;/cites&gt;&lt;/citation&gt;</w:instrText>
       </w:r>
       <w:r>
         <w:fldChar w:fldCharType="separate"/>
@@ -608,7 +608,7 @@
         <w:fldChar w:fldCharType="begin"/>
       </w:r>
       <w:r>
-        <w:instrText xml:space="preserve"> ADDIN PAPERS2_CITATIONS &lt;citation&gt;&lt;priority&gt;12&lt;/priority&gt;&lt;uuid&gt;45A79A1B-B5A0-4C4B-85A3-10B3BBD6CA05&lt;/uuid&gt;&lt;publications&gt;&lt;publication&gt;&lt;subtype&gt;400&lt;/subtype&gt;&lt;publisher&gt;Nature Publishing Group&lt;/publisher&gt;&lt;title&gt;Eco-evolutionary responses of biodiversity to climate change&lt;/title&gt;&lt;url&gt;http://dx.doi.org/10.1038/nclimate1588&lt;/url&gt;&lt;volume&gt;2&lt;/volume&gt;&lt;publication_date&gt;99201207151200000000222000&lt;/publication_date&gt;&lt;uuid&gt;7993AB8F-E4AE-4E72-856B-797267B508BD&lt;/uuid&gt;&lt;type&gt;400&lt;/type&gt;&lt;number&gt;10&lt;/number&gt;&lt;doi&gt;10.1038/nclimate1588&lt;/doi&gt;&lt;startpage&gt;747&lt;/startpage&gt;&lt;endpage&gt;751&lt;/endpage&gt;&lt;bundle&gt;&lt;publication&gt;&lt;title&gt;Nature Climate Change&lt;/title&gt;&lt;uuid&gt;73DAC150-6AE1-49AF-8C93-AB009ACD36C8&lt;/uuid&gt;&lt;subtype&gt;-100&lt;/subtype&gt;&lt;publisher&gt;Nature Publishing Group&lt;/publisher&gt;&lt;type&gt;-100&lt;/type&gt;&lt;/publication&gt;&lt;/bundle&gt;&lt;authors&gt;&lt;author&gt;&lt;lastName&gt;Norberg&lt;/lastName&gt;&lt;firstName&gt;Jon&lt;/firstName&gt;&lt;/author&gt;&lt;author&gt;&lt;lastName&gt;Urban&lt;/lastName&gt;&lt;firstName&gt;Mark&lt;/firstName&gt;&lt;middleNames&gt;C&lt;/middleNames&gt;&lt;/author&gt;&lt;author&gt;&lt;lastName&gt;Vellend&lt;/lastName&gt;&lt;firstName&gt;Mark&lt;/firstName&gt;&lt;/author&gt;&lt;author&gt;&lt;lastName&gt;Klausmeier&lt;/lastName&gt;&lt;firstName&gt;Christopher&lt;/firstName&gt;&lt;middleNames&gt;A&lt;/middleNames&gt;&lt;/author&gt;&lt;author&gt;&lt;lastName&gt;Loeuille&lt;/lastName&gt;&lt;firstName&gt;Nicolas&lt;/firstName&gt;&lt;/author&gt;&lt;/authors&gt;&lt;/publication&gt;&lt;/publications&gt;&lt;cites&gt;&lt;/cites&gt;&lt;/citation&gt;</w:instrText>
+        <w:instrText xml:space="preserve"> ADDIN PAPERS2_CITATIONS &lt;citation&gt;&lt;priority&gt;12&lt;/priority&gt;&lt;uuid&gt;74979FF1-A449-487E-90D9-8A58A5F94191&lt;/uuid&gt;&lt;publications&gt;&lt;publication&gt;&lt;subtype&gt;400&lt;/subtype&gt;&lt;publisher&gt;Nature Publishing Group&lt;/publisher&gt;&lt;title&gt;Eco-evolutionary responses of biodiversity to climate change&lt;/title&gt;&lt;url&gt;http://dx.doi.org/10.1038/nclimate1588&lt;/url&gt;&lt;volume&gt;2&lt;/volume&gt;&lt;publication_date&gt;99201207151200000000222000&lt;/publication_date&gt;&lt;uuid&gt;7993AB8F-E4AE-4E72-856B-797267B508BD&lt;/uuid&gt;&lt;type&gt;400&lt;/type&gt;&lt;number&gt;10&lt;/number&gt;&lt;doi&gt;10.1038/nclimate1588&lt;/doi&gt;&lt;startpage&gt;747&lt;/startpage&gt;&lt;endpage&gt;751&lt;/endpage&gt;&lt;bundle&gt;&lt;publication&gt;&lt;title&gt;Nature Climate Change&lt;/title&gt;&lt;uuid&gt;73DAC150-6AE1-49AF-8C93-AB009ACD36C8&lt;/uuid&gt;&lt;subtype&gt;-100&lt;/subtype&gt;&lt;publisher&gt;Nature Publishing Group&lt;/publisher&gt;&lt;type&gt;-100&lt;/type&gt;&lt;/publication&gt;&lt;/bundle&gt;&lt;authors&gt;&lt;author&gt;&lt;lastName&gt;Norberg&lt;/lastName&gt;&lt;firstName&gt;Jon&lt;/firstName&gt;&lt;/author&gt;&lt;author&gt;&lt;lastName&gt;Urban&lt;/lastName&gt;&lt;firstName&gt;Mark&lt;/firstName&gt;&lt;middleNames&gt;C&lt;/middleNames&gt;&lt;/author&gt;&lt;author&gt;&lt;lastName&gt;Vellend&lt;/lastName&gt;&lt;firstName&gt;Mark&lt;/firstName&gt;&lt;/author&gt;&lt;author&gt;&lt;lastName&gt;Klausmeier&lt;/lastName&gt;&lt;firstName&gt;Christopher&lt;/firstName&gt;&lt;middleNames&gt;A&lt;/middleNames&gt;&lt;/author&gt;&lt;author&gt;&lt;lastName&gt;Loeuille&lt;/lastName&gt;&lt;firstName&gt;Nicolas&lt;/firstName&gt;&lt;/author&gt;&lt;/authors&gt;&lt;/publication&gt;&lt;/publications&gt;&lt;cites&gt;&lt;/cites&gt;&lt;/citation&gt;</w:instrText>
       </w:r>
       <w:r>
         <w:fldChar w:fldCharType="separate"/>
@@ -667,7 +667,7 @@
         <w:fldChar w:fldCharType="begin"/>
       </w:r>
       <w:r>
-        <w:instrText xml:space="preserve"> ADDIN PAPERS2_CITATIONS &lt;citation&gt;&lt;priority&gt;13&lt;/priority&gt;&lt;uuid&gt;6ED996B2-7AB7-4F47-A374-E4632B20899B&lt;/uuid&gt;&lt;publications&gt;&lt;publication&gt;&lt;subtype&gt;400&lt;/subtype&gt;&lt;title&gt;Community rescue in experimental metacommunities&lt;/title&gt;&lt;url&gt;http://www.pnas.org/lookup/doi/10.1073/pnas.1513125112&lt;/url&gt;&lt;volume&gt;112&lt;/volume&gt;&lt;publication_date&gt;99201511171200000000222000&lt;/publication_date&gt;&lt;uuid&gt;6D40D2DA-31ED-4AEB-842D-F61CCAF39259&lt;/uuid&gt;&lt;type&gt;400&lt;/type&gt;&lt;number&gt;46&lt;/number&gt;&lt;doi&gt;10.1073/pnas.1513125112&lt;/doi&gt;&lt;startpage&gt;14307&lt;/startpage&gt;&lt;endpage&gt;14312&lt;/endpage&gt;&lt;bundle&gt;&lt;publication&gt;&lt;title&gt;Proceedings of the National Academy of Sciences&lt;/title&gt;&lt;uuid&gt;6D2DF3EE-7A38-4A1D-8055-1144EF945763&lt;/uuid&gt;&lt;subtype&gt;-100&lt;/subtype&gt;&lt;type&gt;-100&lt;/type&gt;&lt;/publication&gt;&lt;/bundle&gt;&lt;authors&gt;&lt;author&gt;&lt;lastName&gt;Low-Décarie&lt;/lastName&gt;&lt;firstName&gt;Etienne&lt;/firstName&gt;&lt;/author&gt;&lt;author&gt;&lt;lastName&gt;Kolber&lt;/lastName&gt;&lt;firstName&gt;Marcus&lt;/firstName&gt;&lt;/author&gt;&lt;author&gt;&lt;lastName&gt;Homme&lt;/lastName&gt;&lt;firstName&gt;Paige&lt;/firstName&gt;&lt;/author&gt;&lt;author&gt;&lt;lastName&gt;Lofano&lt;/lastName&gt;&lt;firstName&gt;Andrea&lt;/firstName&gt;&lt;/author&gt;&lt;author&gt;&lt;lastName&gt;Dumbrell&lt;/lastName&gt;&lt;firstName&gt;Alex&lt;/firstName&gt;&lt;/author&gt;&lt;author&gt;&lt;lastName&gt;Gonzalez&lt;/lastName&gt;&lt;firstName&gt;Andrew&lt;/firstName&gt;&lt;/author&gt;&lt;author&gt;&lt;lastName&gt;Bell&lt;/lastName&gt;&lt;firstName&gt;G.&lt;/firstName&gt;&lt;/author&gt;&lt;/authors&gt;&lt;/publication&gt;&lt;/publications&gt;&lt;cites&gt;&lt;/cites&gt;&lt;/citation&gt;</w:instrText>
+        <w:instrText xml:space="preserve"> ADDIN PAPERS2_CITATIONS &lt;citation&gt;&lt;priority&gt;13&lt;/priority&gt;&lt;uuid&gt;52C9F50F-0F0D-4393-8657-392C1818B33A&lt;/uuid&gt;&lt;publications&gt;&lt;publication&gt;&lt;subtype&gt;400&lt;/subtype&gt;&lt;title&gt;Community rescue in experimental metacommunities&lt;/title&gt;&lt;url&gt;http://www.pnas.org/lookup/doi/10.1073/pnas.1513125112&lt;/url&gt;&lt;volume&gt;112&lt;/volume&gt;&lt;publication_date&gt;99201511171200000000222000&lt;/publication_date&gt;&lt;uuid&gt;6D40D2DA-31ED-4AEB-842D-F61CCAF39259&lt;/uuid&gt;&lt;type&gt;400&lt;/type&gt;&lt;number&gt;46&lt;/number&gt;&lt;doi&gt;10.1073/pnas.1513125112&lt;/doi&gt;&lt;startpage&gt;14307&lt;/startpage&gt;&lt;endpage&gt;14312&lt;/endpage&gt;&lt;bundle&gt;&lt;publication&gt;&lt;title&gt;Proceedings of the National Academy of Sciences&lt;/title&gt;&lt;uuid&gt;6D2DF3EE-7A38-4A1D-8055-1144EF945763&lt;/uuid&gt;&lt;subtype&gt;-100&lt;/subtype&gt;&lt;type&gt;-100&lt;/type&gt;&lt;/publication&gt;&lt;/bundle&gt;&lt;authors&gt;&lt;author&gt;&lt;lastName&gt;Low-Décarie&lt;/lastName&gt;&lt;firstName&gt;Etienne&lt;/firstName&gt;&lt;/author&gt;&lt;author&gt;&lt;lastName&gt;Kolber&lt;/lastName&gt;&lt;firstName&gt;Marcus&lt;/firstName&gt;&lt;/author&gt;&lt;author&gt;&lt;lastName&gt;Homme&lt;/lastName&gt;&lt;firstName&gt;Paige&lt;/firstName&gt;&lt;/author&gt;&lt;author&gt;&lt;lastName&gt;Lofano&lt;/lastName&gt;&lt;firstName&gt;Andrea&lt;/firstName&gt;&lt;/author&gt;&lt;author&gt;&lt;lastName&gt;Dumbrell&lt;/lastName&gt;&lt;firstName&gt;Alex&lt;/firstName&gt;&lt;/author&gt;&lt;author&gt;&lt;lastName&gt;Gonzalez&lt;/lastName&gt;&lt;firstName&gt;Andrew&lt;/firstName&gt;&lt;/author&gt;&lt;author&gt;&lt;lastName&gt;Bell&lt;/lastName&gt;&lt;firstName&gt;G.&lt;/firstName&gt;&lt;/author&gt;&lt;/authors&gt;&lt;/publication&gt;&lt;/publications&gt;&lt;cites&gt;&lt;/cites&gt;&lt;/citation&gt;</w:instrText>
       </w:r>
       <w:r>
         <w:fldChar w:fldCharType="separate"/>
@@ -771,7 +771,7 @@
         <w:fldChar w:fldCharType="begin"/>
       </w:r>
       <w:r>
-        <w:instrText xml:space="preserve"> ADDIN PAPERS2_CITATIONS &lt;citation&gt;&lt;priority&gt;14&lt;/priority&gt;&lt;uuid&gt;E7649D09-B851-484E-9929-8792D8988406&lt;/uuid&gt;&lt;publications&gt;&lt;publication&gt;&lt;subtype&gt;400&lt;/subtype&gt;&lt;title&gt;Biodiversity inhibits species’ evolutionary responses to changing environments&lt;/title&gt;&lt;url&gt;http://doi.wiley.com/10.1111/j.1461-0248.2008.01152.x&lt;/url&gt;&lt;volume&gt;11&lt;/volume&gt;&lt;publication_date&gt;99200804001200000000220000&lt;/publication_date&gt;&lt;uuid&gt;E14A7747-D6DB-44F2-93E9-1F9608D03476&lt;/uuid&gt;&lt;type&gt;400&lt;/type&gt;&lt;number&gt;4&lt;/number&gt;&lt;doi&gt;10.1111/j.1461-0248.2008.01152.x&lt;/doi&gt;&lt;startpage&gt;380&lt;/startpage&gt;&lt;endpage&gt;388&lt;/endpage&gt;&lt;bundle&gt;&lt;publication&gt;&lt;title&gt;Ecology Letters&lt;/title&gt;&lt;uuid&gt;EA72F5FB-1B9F-47F9-B2A2-105CD881E303&lt;/uuid&gt;&lt;subtype&gt;-100&lt;/subtype&gt;&lt;publisher&gt;Wiley-Blackwell&lt;/publisher&gt;&lt;type&gt;-100&lt;/type&gt;&lt;/publication&gt;&lt;/bundle&gt;&lt;authors&gt;&lt;author&gt;&lt;lastName&gt;Mazancourt&lt;/lastName&gt;&lt;nonDroppingParticle&gt;de&lt;/nonDroppingParticle&gt;&lt;firstName&gt;C&lt;/firstName&gt;&lt;/author&gt;&lt;author&gt;&lt;lastName&gt;Johnson&lt;/lastName&gt;&lt;firstName&gt;E&lt;/firstName&gt;&lt;/author&gt;&lt;author&gt;&lt;lastName&gt;Barrowman&lt;/lastName&gt;&lt;/author&gt;&lt;/authors&gt;&lt;/publication&gt;&lt;/publications&gt;&lt;cites&gt;&lt;/cites&gt;&lt;/citation&gt;</w:instrText>
+        <w:instrText xml:space="preserve"> ADDIN PAPERS2_CITATIONS &lt;citation&gt;&lt;priority&gt;14&lt;/priority&gt;&lt;uuid&gt;48ADF402-85C2-4A13-B378-6F630B256910&lt;/uuid&gt;&lt;publications&gt;&lt;publication&gt;&lt;subtype&gt;400&lt;/subtype&gt;&lt;title&gt;Biodiversity inhibits species’ evolutionary responses to changing environments&lt;/title&gt;&lt;url&gt;http://doi.wiley.com/10.1111/j.1461-0248.2008.01152.x&lt;/url&gt;&lt;volume&gt;11&lt;/volume&gt;&lt;publication_date&gt;99200804001200000000220000&lt;/publication_date&gt;&lt;uuid&gt;E14A7747-D6DB-44F2-93E9-1F9608D03476&lt;/uuid&gt;&lt;type&gt;400&lt;/type&gt;&lt;number&gt;4&lt;/number&gt;&lt;doi&gt;10.1111/j.1461-0248.2008.01152.x&lt;/doi&gt;&lt;startpage&gt;380&lt;/startpage&gt;&lt;endpage&gt;388&lt;/endpage&gt;&lt;bundle&gt;&lt;publication&gt;&lt;title&gt;Ecology Letters&lt;/title&gt;&lt;uuid&gt;EA72F5FB-1B9F-47F9-B2A2-105CD881E303&lt;/uuid&gt;&lt;subtype&gt;-100&lt;/subtype&gt;&lt;publisher&gt;Wiley-Blackwell&lt;/publisher&gt;&lt;type&gt;-100&lt;/type&gt;&lt;/publication&gt;&lt;/bundle&gt;&lt;authors&gt;&lt;author&gt;&lt;lastName&gt;Mazancourt&lt;/lastName&gt;&lt;nonDroppingParticle&gt;de&lt;/nonDroppingParticle&gt;&lt;firstName&gt;C&lt;/firstName&gt;&lt;/author&gt;&lt;author&gt;&lt;lastName&gt;Johnson&lt;/lastName&gt;&lt;firstName&gt;E&lt;/firstName&gt;&lt;/author&gt;&lt;author&gt;&lt;lastName&gt;Barrowman&lt;/lastName&gt;&lt;/author&gt;&lt;/authors&gt;&lt;/publication&gt;&lt;/publications&gt;&lt;cites&gt;&lt;/cites&gt;&lt;/citation&gt;</w:instrText>
       </w:r>
       <w:r>
         <w:fldChar w:fldCharType="separate"/>
@@ -896,7 +896,7 @@
         <w:fldChar w:fldCharType="begin"/>
       </w:r>
       <w:r>
-        <w:instrText xml:space="preserve"> ADDIN PAPERS2_CITATIONS &lt;citation&gt;&lt;priority&gt;15&lt;/priority&gt;&lt;uuid&gt;A1726356-B8AB-4701-8DF2-8C6B06896898&lt;/uuid&gt;&lt;publications&gt;&lt;publication&gt;&lt;subtype&gt;400&lt;/subtype&gt;&lt;title&gt;The effect of adaptive change in the prey on the dynamics of an exploited predator population&lt;/title&gt;&lt;url&gt;http://www.nrcresearchpress.com/doi/abs/10.1139/f05-051&lt;/url&gt;&lt;volume&gt;62&lt;/volume&gt;&lt;publication_date&gt;99200504001200000000220000&lt;/publication_date&gt;&lt;uuid&gt;BE19D130-B633-4B6C-8BBE-00E942CE1D8E&lt;/uuid&gt;&lt;type&gt;400&lt;/type&gt;&lt;number&gt;4&lt;/number&gt;&lt;doi&gt;10.1139/f05-051&lt;/doi&gt;&lt;startpage&gt;758&lt;/startpage&gt;&lt;endpage&gt;766&lt;/endpage&gt;&lt;bundle&gt;&lt;publication&gt;&lt;title&gt;Canadian Journal of Fisheries and Aquatic Sciences&lt;/title&gt;&lt;uuid&gt;F3F7BD2F-128A-4858-A664-9A95BB6A780A&lt;/uuid&gt;&lt;subtype&gt;-100&lt;/subtype&gt;&lt;type&gt;-100&lt;/type&gt;&lt;/publication&gt;&lt;/bundle&gt;&lt;authors&gt;&lt;author&gt;&lt;lastName&gt;Abrams&lt;/lastName&gt;&lt;firstName&gt;Peter&lt;/firstName&gt;&lt;middleNames&gt;A&lt;/middleNames&gt;&lt;/author&gt;&lt;author&gt;&lt;lastName&gt;Matsuda&lt;/lastName&gt;&lt;firstName&gt;Hiroyuki&lt;/firstName&gt;&lt;/author&gt;&lt;/authors&gt;&lt;/publication&gt;&lt;publication&gt;&lt;subtype&gt;400&lt;/subtype&gt;&lt;publisher&gt;Elsevier Ltd&lt;/publisher&gt;&lt;title&gt;When less is more: positive population-level effects of mortality&lt;/title&gt;&lt;url&gt;http://dx.doi.org/10.1016/j.tree.2014.08.006&lt;/url&gt;&lt;volume&gt;29&lt;/volume&gt;&lt;publication_date&gt;99201411011200000000222000&lt;/publication_date&gt;&lt;uuid&gt;D204B10B-4C98-489F-981E-5FF7E6206720&lt;/uuid&gt;&lt;type&gt;400&lt;/type&gt;&lt;number&gt;11&lt;/number&gt;&lt;doi&gt;10.1016/j.tree.2014.08.006&lt;/doi&gt;&lt;startpage&gt;614&lt;/startpage&gt;&lt;endpage&gt;624&lt;/endpage&gt;&lt;bundle&gt;&lt;publication&gt;&lt;title&gt;Trends in Ecology &amp;amp; Evolution&lt;/title&gt;&lt;uuid&gt;60D79BB7-E703-4A88-845A-E2A134297677&lt;/uuid&gt;&lt;subtype&gt;-100&lt;/subtype&gt;&lt;publisher&gt;Elsevier Ltd&lt;/publisher&gt;&lt;type&gt;-100&lt;/type&gt;&lt;/publication&gt;&lt;/bundle&gt;&lt;authors&gt;&lt;author&gt;&lt;lastName&gt;Schröder&lt;/lastName&gt;&lt;firstName&gt;Arne&lt;/firstName&gt;&lt;/author&gt;&lt;author&gt;&lt;lastName&gt;Leeuwen&lt;/lastName&gt;&lt;nonDroppingParticle&gt;van&lt;/nonDroppingParticle&gt;&lt;firstName&gt;Anieke&lt;/firstName&gt;&lt;/author&gt;&lt;author&gt;&lt;lastName&gt;Cameron&lt;/lastName&gt;&lt;firstName&gt;Tom&lt;/firstName&gt;&lt;middleNames&gt;C&lt;/middleNames&gt;&lt;/author&gt;&lt;/authors&gt;&lt;/publication&gt;&lt;/publications&gt;&lt;cites&gt;&lt;/cites&gt;&lt;/citation&gt;</w:instrText>
+        <w:instrText xml:space="preserve"> ADDIN PAPERS2_CITATIONS &lt;citation&gt;&lt;priority&gt;15&lt;/priority&gt;&lt;uuid&gt;D1B81ACE-C2EC-40A7-A352-663A58EF3A3A&lt;/uuid&gt;&lt;publications&gt;&lt;publication&gt;&lt;subtype&gt;400&lt;/subtype&gt;&lt;title&gt;The effect of adaptive change in the prey on the dynamics of an exploited predator population&lt;/title&gt;&lt;url&gt;http://www.nrcresearchpress.com/doi/abs/10.1139/f05-051&lt;/url&gt;&lt;volume&gt;62&lt;/volume&gt;&lt;publication_date&gt;99200504001200000000220000&lt;/publication_date&gt;&lt;uuid&gt;BE19D130-B633-4B6C-8BBE-00E942CE1D8E&lt;/uuid&gt;&lt;type&gt;400&lt;/type&gt;&lt;number&gt;4&lt;/number&gt;&lt;doi&gt;10.1139/f05-051&lt;/doi&gt;&lt;startpage&gt;758&lt;/startpage&gt;&lt;endpage&gt;766&lt;/endpage&gt;&lt;bundle&gt;&lt;publication&gt;&lt;title&gt;Canadian Journal of Fisheries and Aquatic Sciences&lt;/title&gt;&lt;uuid&gt;F3F7BD2F-128A-4858-A664-9A95BB6A780A&lt;/uuid&gt;&lt;subtype&gt;-100&lt;/subtype&gt;&lt;type&gt;-100&lt;/type&gt;&lt;/publication&gt;&lt;/bundle&gt;&lt;authors&gt;&lt;author&gt;&lt;lastName&gt;Abrams&lt;/lastName&gt;&lt;firstName&gt;Peter&lt;/firstName&gt;&lt;middleNames&gt;A&lt;/middleNames&gt;&lt;/author&gt;&lt;author&gt;&lt;lastName&gt;Matsuda&lt;/lastName&gt;&lt;firstName&gt;Hiroyuki&lt;/firstName&gt;&lt;/author&gt;&lt;/authors&gt;&lt;/publication&gt;&lt;publication&gt;&lt;subtype&gt;400&lt;/subtype&gt;&lt;publisher&gt;Elsevier Ltd&lt;/publisher&gt;&lt;title&gt;When less is more: positive population-level effects of mortality&lt;/title&gt;&lt;url&gt;http://dx.doi.org/10.1016/j.tree.2014.08.006&lt;/url&gt;&lt;volume&gt;29&lt;/volume&gt;&lt;publication_date&gt;99201411011200000000222000&lt;/publication_date&gt;&lt;uuid&gt;D204B10B-4C98-489F-981E-5FF7E6206720&lt;/uuid&gt;&lt;type&gt;400&lt;/type&gt;&lt;number&gt;11&lt;/number&gt;&lt;doi&gt;10.1016/j.tree.2014.08.006&lt;/doi&gt;&lt;startpage&gt;614&lt;/startpage&gt;&lt;endpage&gt;624&lt;/endpage&gt;&lt;bundle&gt;&lt;publication&gt;&lt;title&gt;Trends in Ecology &amp;amp; Evolution&lt;/title&gt;&lt;uuid&gt;60D79BB7-E703-4A88-845A-E2A134297677&lt;/uuid&gt;&lt;subtype&gt;-100&lt;/subtype&gt;&lt;publisher&gt;Elsevier Ltd&lt;/publisher&gt;&lt;type&gt;-100&lt;/type&gt;&lt;/publication&gt;&lt;/bundle&gt;&lt;authors&gt;&lt;author&gt;&lt;lastName&gt;Schröder&lt;/lastName&gt;&lt;firstName&gt;Arne&lt;/firstName&gt;&lt;/author&gt;&lt;author&gt;&lt;lastName&gt;Leeuwen&lt;/lastName&gt;&lt;nonDroppingParticle&gt;van&lt;/nonDroppingParticle&gt;&lt;firstName&gt;Anieke&lt;/firstName&gt;&lt;/author&gt;&lt;author&gt;&lt;lastName&gt;Cameron&lt;/lastName&gt;&lt;firstName&gt;Tom&lt;/firstName&gt;&lt;middleNames&gt;C&lt;/middleNames&gt;&lt;/author&gt;&lt;/authors&gt;&lt;/publication&gt;&lt;/publications&gt;&lt;cites&gt;&lt;/cites&gt;&lt;/citation&gt;</w:instrText>
       </w:r>
       <w:r>
         <w:fldChar w:fldCharType="separate"/>
@@ -4742,7 +4742,6 @@
       <w:pPr>
         <w:rPr>
           <w:rFonts w:eastAsiaTheme="minorEastAsia"/>
-          <w:b/>
         </w:rPr>
       </w:pPr>
       <w:r>
@@ -4834,47 +4833,692 @@
         <w:rPr>
           <w:rFonts w:eastAsiaTheme="minorEastAsia"/>
         </w:rPr>
-        <w:t xml:space="preserve"> We ca</w:t>
-      </w:r>
-      <w:r>
-        <w:rPr>
-          <w:rFonts w:eastAsiaTheme="minorEastAsia"/>
-        </w:rPr>
-        <w:t xml:space="preserve">lculated whether or not the final environment in each patch fell within the initial range of environments present in the metacommunity and used this to assign patches as having analogue or no-analogue environments. </w:t>
-      </w:r>
-      <w:r>
-        <w:rPr>
-          <w:rFonts w:eastAsiaTheme="minorEastAsia"/>
-        </w:rPr>
-        <w:t>A</w:t>
-      </w:r>
-      <w:r>
-        <w:rPr>
-          <w:rFonts w:eastAsiaTheme="minorEastAsia"/>
-        </w:rPr>
-        <w:t>ll summary statistics</w:t>
-      </w:r>
-      <w:r>
-        <w:rPr>
-          <w:rFonts w:eastAsiaTheme="minorEastAsia"/>
-        </w:rPr>
-        <w:t xml:space="preserve"> were calculated</w:t>
-      </w:r>
-      <w:r>
-        <w:rPr>
-          <w:rFonts w:eastAsiaTheme="minorEastAsia"/>
-        </w:rPr>
-        <w:t xml:space="preserve"> separately for analogue and no-analogue patches. </w:t>
+        <w:t xml:space="preserve"> </w:t>
+      </w:r>
+    </w:p>
+    <w:p>
+      <w:pPr>
+        <w:rPr>
+          <w:rFonts w:eastAsiaTheme="minorEastAsia"/>
+        </w:rPr>
+      </w:pPr>
+    </w:p>
+    <w:p>
+      <w:pPr>
+        <w:rPr>
+          <w:rFonts w:eastAsiaTheme="minorEastAsia"/>
+        </w:rPr>
+      </w:pPr>
+      <w:r>
+        <w:rPr>
+          <w:rFonts w:eastAsiaTheme="minorEastAsia"/>
+        </w:rPr>
+        <w:t xml:space="preserve">The </w:t>
+      </w:r>
+      <w:r>
+        <w:rPr>
+          <w:rFonts w:eastAsiaTheme="minorEastAsia"/>
+        </w:rPr>
+        <w:t>ec</w:t>
+      </w:r>
+      <w:r>
+        <w:rPr>
+          <w:rFonts w:eastAsiaTheme="minorEastAsia"/>
+        </w:rPr>
+        <w:t xml:space="preserve">ological network in patch </w:t>
+      </w:r>
+      <m:oMath>
+        <m:r>
+          <w:rPr>
+            <w:rFonts w:ascii="Cambria Math" w:eastAsiaTheme="minorEastAsia" w:hAnsi="Cambria Math"/>
+          </w:rPr>
+          <m:t>k</m:t>
+        </m:r>
+      </m:oMath>
+      <w:r>
+        <w:rPr>
+          <w:rFonts w:eastAsiaTheme="minorEastAsia"/>
+        </w:rPr>
+        <w:t xml:space="preserve"> consisted of nodes, which were the species present in that patch </w:t>
+      </w:r>
+      <w:r>
+        <w:rPr>
+          <w:rFonts w:eastAsiaTheme="minorEastAsia"/>
+        </w:rPr>
+        <w:t xml:space="preserve">at time </w:t>
+      </w:r>
+      <m:oMath>
+        <m:r>
+          <w:rPr>
+            <w:rFonts w:ascii="Cambria Math" w:eastAsiaTheme="minorEastAsia" w:hAnsi="Cambria Math"/>
+          </w:rPr>
+          <m:t>t</m:t>
+        </m:r>
+      </m:oMath>
+      <w:r>
+        <w:rPr>
+          <w:rFonts w:eastAsiaTheme="minorEastAsia"/>
+        </w:rPr>
+        <w:t xml:space="preserve">, and the links were the interactions between those species, weighted by </w:t>
+      </w:r>
+      <w:r>
+        <w:rPr>
+          <w:rFonts w:eastAsiaTheme="minorEastAsia"/>
+        </w:rPr>
+        <w:t xml:space="preserve">their realized interaction strengths, </w:t>
+      </w:r>
+      <m:oMath>
+        <m:sSub>
+          <m:sSubPr>
+            <m:ctrlPr>
+              <w:rPr>
+                <w:rFonts w:ascii="Cambria Math" w:eastAsiaTheme="minorEastAsia" w:hAnsi="Cambria Math"/>
+                <w:i/>
+              </w:rPr>
+            </m:ctrlPr>
+          </m:sSubPr>
+          <m:e>
+            <m:r>
+              <w:rPr>
+                <w:rFonts w:ascii="Cambria Math" w:eastAsiaTheme="minorEastAsia" w:hAnsi="Cambria Math"/>
+              </w:rPr>
+              <m:t>B</m:t>
+            </m:r>
+          </m:e>
+          <m:sub>
+            <m:r>
+              <w:rPr>
+                <w:rFonts w:ascii="Cambria Math" w:eastAsiaTheme="minorEastAsia" w:hAnsi="Cambria Math"/>
+              </w:rPr>
+              <m:t>jl</m:t>
+            </m:r>
+          </m:sub>
+        </m:sSub>
+        <m:sSub>
+          <m:sSubPr>
+            <m:ctrlPr>
+              <w:rPr>
+                <w:rFonts w:ascii="Cambria Math" w:eastAsiaTheme="minorEastAsia" w:hAnsi="Cambria Math"/>
+                <w:i/>
+              </w:rPr>
+            </m:ctrlPr>
+          </m:sSubPr>
+          <m:e>
+            <m:r>
+              <w:rPr>
+                <w:rFonts w:ascii="Cambria Math" w:eastAsiaTheme="minorEastAsia" w:hAnsi="Cambria Math"/>
+              </w:rPr>
+              <m:t>N</m:t>
+            </m:r>
+          </m:e>
+          <m:sub>
+            <m:r>
+              <w:rPr>
+                <w:rFonts w:ascii="Cambria Math" w:eastAsiaTheme="minorEastAsia" w:hAnsi="Cambria Math"/>
+              </w:rPr>
+              <m:t>kl</m:t>
+            </m:r>
+          </m:sub>
+        </m:sSub>
+        <m:r>
+          <w:rPr>
+            <w:rFonts w:ascii="Cambria Math" w:eastAsiaTheme="minorEastAsia" w:hAnsi="Cambria Math"/>
+          </w:rPr>
+          <m:t>(t)</m:t>
+        </m:r>
+      </m:oMath>
+      <w:r>
+        <w:rPr>
+          <w:rFonts w:eastAsiaTheme="minorEastAsia"/>
+        </w:rPr>
+        <w:t xml:space="preserve">. </w:t>
+      </w:r>
+      <w:r>
+        <w:rPr>
+          <w:rFonts w:eastAsiaTheme="minorEastAsia"/>
+        </w:rPr>
+        <w:t xml:space="preserve">We calculated link density using the </w:t>
+      </w:r>
+      <w:proofErr w:type="spellStart"/>
+      <w:r>
+        <w:rPr>
+          <w:rFonts w:eastAsiaTheme="minorEastAsia"/>
+        </w:rPr>
+        <w:t>NetIndices</w:t>
+      </w:r>
+      <w:proofErr w:type="spellEnd"/>
+      <w:r>
+        <w:rPr>
+          <w:rFonts w:eastAsiaTheme="minorEastAsia"/>
+        </w:rPr>
+        <w:t xml:space="preserve"> package in </w:t>
+      </w:r>
+      <w:r>
+        <w:rPr>
+          <w:rFonts w:eastAsiaTheme="minorEastAsia"/>
+          <w:i/>
+        </w:rPr>
+        <w:t>R</w:t>
+      </w:r>
+      <w:r>
+        <w:rPr>
+          <w:rFonts w:eastAsiaTheme="minorEastAsia"/>
+        </w:rPr>
+        <w:t>. We calculated network similarity as the similarity between each final network and its most similar pre-change network. This similarity was calculated as the Bray-Curtis similarity of the weighted ecological networks:</w:t>
+      </w:r>
+    </w:p>
+    <w:p>
+      <w:pPr>
+        <w:pStyle w:val="ListParagraph"/>
+        <w:numPr>
+          <w:ilvl w:val="0"/>
+          <w:numId w:val="4"/>
+        </w:numPr>
+        <w:rPr>
+          <w:rFonts w:eastAsiaTheme="minorEastAsia"/>
+        </w:rPr>
+      </w:pPr>
+      <m:oMath>
+        <m:sSub>
+          <m:sSubPr>
+            <m:ctrlPr>
+              <w:rPr>
+                <w:rFonts w:ascii="Cambria Math" w:eastAsiaTheme="minorEastAsia" w:hAnsi="Cambria Math"/>
+                <w:i/>
+              </w:rPr>
+            </m:ctrlPr>
+          </m:sSubPr>
+          <m:e>
+            <m:r>
+              <w:rPr>
+                <w:rFonts w:ascii="Cambria Math" w:eastAsiaTheme="minorEastAsia" w:hAnsi="Cambria Math"/>
+              </w:rPr>
+              <m:t>b</m:t>
+            </m:r>
+          </m:e>
+          <m:sub>
+            <m:r>
+              <w:rPr>
+                <w:rFonts w:ascii="Cambria Math" w:eastAsiaTheme="minorEastAsia" w:hAnsi="Cambria Math"/>
+              </w:rPr>
+              <m:t>n</m:t>
+            </m:r>
+            <m:sSup>
+              <m:sSupPr>
+                <m:ctrlPr>
+                  <w:rPr>
+                    <w:rFonts w:ascii="Cambria Math" w:eastAsiaTheme="minorEastAsia" w:hAnsi="Cambria Math"/>
+                    <w:i/>
+                  </w:rPr>
+                </m:ctrlPr>
+              </m:sSupPr>
+              <m:e>
+                <m:r>
+                  <w:rPr>
+                    <w:rFonts w:ascii="Cambria Math" w:eastAsiaTheme="minorEastAsia" w:hAnsi="Cambria Math"/>
+                  </w:rPr>
+                  <m:t>n</m:t>
+                </m:r>
+              </m:e>
+              <m:sup>
+                <m:r>
+                  <w:rPr>
+                    <w:rFonts w:ascii="Cambria Math" w:eastAsiaTheme="minorEastAsia" w:hAnsi="Cambria Math"/>
+                  </w:rPr>
+                  <m:t>'</m:t>
+                </m:r>
+              </m:sup>
+            </m:sSup>
+          </m:sub>
+        </m:sSub>
+        <m:r>
+          <w:rPr>
+            <w:rFonts w:ascii="Cambria Math" w:eastAsiaTheme="minorEastAsia" w:hAnsi="Cambria Math"/>
+          </w:rPr>
+          <m:t>=1-</m:t>
+        </m:r>
+        <m:f>
+          <m:fPr>
+            <m:ctrlPr>
+              <w:rPr>
+                <w:rFonts w:ascii="Cambria Math" w:eastAsiaTheme="minorEastAsia" w:hAnsi="Cambria Math"/>
+                <w:i/>
+              </w:rPr>
+            </m:ctrlPr>
+          </m:fPr>
+          <m:num>
+            <m:nary>
+              <m:naryPr>
+                <m:chr m:val="∑"/>
+                <m:limLoc m:val="subSup"/>
+                <m:ctrlPr>
+                  <w:rPr>
+                    <w:rFonts w:ascii="Cambria Math" w:eastAsiaTheme="minorEastAsia" w:hAnsi="Cambria Math"/>
+                    <w:i/>
+                  </w:rPr>
+                </m:ctrlPr>
+              </m:naryPr>
+              <m:sub>
+                <m:r>
+                  <w:rPr>
+                    <w:rFonts w:ascii="Cambria Math" w:eastAsiaTheme="minorEastAsia" w:hAnsi="Cambria Math"/>
+                  </w:rPr>
+                  <m:t>l</m:t>
+                </m:r>
+              </m:sub>
+              <m:sup>
+                <m:sSup>
+                  <m:sSupPr>
+                    <m:ctrlPr>
+                      <w:rPr>
+                        <w:rFonts w:ascii="Cambria Math" w:eastAsiaTheme="minorEastAsia" w:hAnsi="Cambria Math"/>
+                        <w:i/>
+                      </w:rPr>
+                    </m:ctrlPr>
+                  </m:sSupPr>
+                  <m:e>
+                    <m:r>
+                      <w:rPr>
+                        <w:rFonts w:ascii="Cambria Math" w:eastAsiaTheme="minorEastAsia" w:hAnsi="Cambria Math"/>
+                      </w:rPr>
+                      <m:t>S</m:t>
+                    </m:r>
+                  </m:e>
+                  <m:sup>
+                    <m:r>
+                      <w:rPr>
+                        <w:rFonts w:ascii="Cambria Math" w:eastAsiaTheme="minorEastAsia" w:hAnsi="Cambria Math"/>
+                      </w:rPr>
+                      <m:t>2</m:t>
+                    </m:r>
+                  </m:sup>
+                </m:sSup>
+              </m:sup>
+              <m:e>
+                <m:d>
+                  <m:dPr>
+                    <m:begChr m:val="|"/>
+                    <m:endChr m:val="|"/>
+                    <m:ctrlPr>
+                      <w:rPr>
+                        <w:rFonts w:ascii="Cambria Math" w:eastAsiaTheme="minorEastAsia" w:hAnsi="Cambria Math"/>
+                        <w:i/>
+                      </w:rPr>
+                    </m:ctrlPr>
+                  </m:dPr>
+                  <m:e>
+                    <m:sSub>
+                      <m:sSubPr>
+                        <m:ctrlPr>
+                          <w:rPr>
+                            <w:rFonts w:ascii="Cambria Math" w:eastAsiaTheme="minorEastAsia" w:hAnsi="Cambria Math"/>
+                            <w:i/>
+                          </w:rPr>
+                        </m:ctrlPr>
+                      </m:sSubPr>
+                      <m:e>
+                        <m:r>
+                          <w:rPr>
+                            <w:rFonts w:ascii="Cambria Math" w:eastAsiaTheme="minorEastAsia" w:hAnsi="Cambria Math"/>
+                          </w:rPr>
+                          <m:t>w</m:t>
+                        </m:r>
+                      </m:e>
+                      <m:sub>
+                        <m:r>
+                          <w:rPr>
+                            <w:rFonts w:ascii="Cambria Math" w:eastAsiaTheme="minorEastAsia" w:hAnsi="Cambria Math"/>
+                          </w:rPr>
+                          <m:t>nl-</m:t>
+                        </m:r>
+                      </m:sub>
+                    </m:sSub>
+                    <m:sSub>
+                      <m:sSubPr>
+                        <m:ctrlPr>
+                          <w:rPr>
+                            <w:rFonts w:ascii="Cambria Math" w:eastAsiaTheme="minorEastAsia" w:hAnsi="Cambria Math"/>
+                            <w:i/>
+                          </w:rPr>
+                        </m:ctrlPr>
+                      </m:sSubPr>
+                      <m:e>
+                        <m:r>
+                          <w:rPr>
+                            <w:rFonts w:ascii="Cambria Math" w:eastAsiaTheme="minorEastAsia" w:hAnsi="Cambria Math"/>
+                          </w:rPr>
+                          <m:t>w</m:t>
+                        </m:r>
+                      </m:e>
+                      <m:sub>
+                        <m:sSup>
+                          <m:sSupPr>
+                            <m:ctrlPr>
+                              <w:rPr>
+                                <w:rFonts w:ascii="Cambria Math" w:eastAsiaTheme="minorEastAsia" w:hAnsi="Cambria Math"/>
+                                <w:i/>
+                              </w:rPr>
+                            </m:ctrlPr>
+                          </m:sSupPr>
+                          <m:e>
+                            <m:r>
+                              <w:rPr>
+                                <w:rFonts w:ascii="Cambria Math" w:eastAsiaTheme="minorEastAsia" w:hAnsi="Cambria Math"/>
+                              </w:rPr>
+                              <m:t>n</m:t>
+                            </m:r>
+                          </m:e>
+                          <m:sup>
+                            <m:r>
+                              <w:rPr>
+                                <w:rFonts w:ascii="Cambria Math" w:eastAsiaTheme="minorEastAsia" w:hAnsi="Cambria Math"/>
+                              </w:rPr>
+                              <m:t>'</m:t>
+                            </m:r>
+                          </m:sup>
+                        </m:sSup>
+                        <m:r>
+                          <w:rPr>
+                            <w:rFonts w:ascii="Cambria Math" w:eastAsiaTheme="minorEastAsia" w:hAnsi="Cambria Math"/>
+                          </w:rPr>
+                          <m:t>l</m:t>
+                        </m:r>
+                      </m:sub>
+                    </m:sSub>
+                  </m:e>
+                </m:d>
+              </m:e>
+            </m:nary>
+          </m:num>
+          <m:den>
+            <m:nary>
+              <m:naryPr>
+                <m:chr m:val="∑"/>
+                <m:limLoc m:val="subSup"/>
+                <m:ctrlPr>
+                  <w:rPr>
+                    <w:rFonts w:ascii="Cambria Math" w:eastAsiaTheme="minorEastAsia" w:hAnsi="Cambria Math"/>
+                    <w:i/>
+                  </w:rPr>
+                </m:ctrlPr>
+              </m:naryPr>
+              <m:sub>
+                <m:r>
+                  <w:rPr>
+                    <w:rFonts w:ascii="Cambria Math" w:eastAsiaTheme="minorEastAsia" w:hAnsi="Cambria Math"/>
+                  </w:rPr>
+                  <m:t>l</m:t>
+                </m:r>
+              </m:sub>
+              <m:sup>
+                <m:sSup>
+                  <m:sSupPr>
+                    <m:ctrlPr>
+                      <w:rPr>
+                        <w:rFonts w:ascii="Cambria Math" w:eastAsiaTheme="minorEastAsia" w:hAnsi="Cambria Math"/>
+                        <w:i/>
+                      </w:rPr>
+                    </m:ctrlPr>
+                  </m:sSupPr>
+                  <m:e>
+                    <m:r>
+                      <w:rPr>
+                        <w:rFonts w:ascii="Cambria Math" w:eastAsiaTheme="minorEastAsia" w:hAnsi="Cambria Math"/>
+                      </w:rPr>
+                      <m:t>S</m:t>
+                    </m:r>
+                  </m:e>
+                  <m:sup>
+                    <m:r>
+                      <w:rPr>
+                        <w:rFonts w:ascii="Cambria Math" w:eastAsiaTheme="minorEastAsia" w:hAnsi="Cambria Math"/>
+                      </w:rPr>
+                      <m:t>2</m:t>
+                    </m:r>
+                  </m:sup>
+                </m:sSup>
+              </m:sup>
+              <m:e>
+                <m:sSub>
+                  <m:sSubPr>
+                    <m:ctrlPr>
+                      <w:rPr>
+                        <w:rFonts w:ascii="Cambria Math" w:eastAsiaTheme="minorEastAsia" w:hAnsi="Cambria Math"/>
+                        <w:i/>
+                      </w:rPr>
+                    </m:ctrlPr>
+                  </m:sSubPr>
+                  <m:e>
+                    <m:r>
+                      <w:rPr>
+                        <w:rFonts w:ascii="Cambria Math" w:eastAsiaTheme="minorEastAsia" w:hAnsi="Cambria Math"/>
+                      </w:rPr>
+                      <m:t>w</m:t>
+                    </m:r>
+                  </m:e>
+                  <m:sub>
+                    <m:r>
+                      <w:rPr>
+                        <w:rFonts w:ascii="Cambria Math" w:eastAsiaTheme="minorEastAsia" w:hAnsi="Cambria Math"/>
+                      </w:rPr>
+                      <m:t>nl</m:t>
+                    </m:r>
+                    <m:r>
+                      <w:rPr>
+                        <w:rFonts w:ascii="Cambria Math" w:eastAsiaTheme="minorEastAsia" w:hAnsi="Cambria Math"/>
+                      </w:rPr>
+                      <m:t>+</m:t>
+                    </m:r>
+                  </m:sub>
+                </m:sSub>
+                <m:sSub>
+                  <m:sSubPr>
+                    <m:ctrlPr>
+                      <w:rPr>
+                        <w:rFonts w:ascii="Cambria Math" w:eastAsiaTheme="minorEastAsia" w:hAnsi="Cambria Math"/>
+                        <w:i/>
+                      </w:rPr>
+                    </m:ctrlPr>
+                  </m:sSubPr>
+                  <m:e>
+                    <m:r>
+                      <w:rPr>
+                        <w:rFonts w:ascii="Cambria Math" w:eastAsiaTheme="minorEastAsia" w:hAnsi="Cambria Math"/>
+                      </w:rPr>
+                      <m:t>w</m:t>
+                    </m:r>
+                  </m:e>
+                  <m:sub>
+                    <m:sSup>
+                      <m:sSupPr>
+                        <m:ctrlPr>
+                          <w:rPr>
+                            <w:rFonts w:ascii="Cambria Math" w:eastAsiaTheme="minorEastAsia" w:hAnsi="Cambria Math"/>
+                            <w:i/>
+                          </w:rPr>
+                        </m:ctrlPr>
+                      </m:sSupPr>
+                      <m:e>
+                        <m:r>
+                          <w:rPr>
+                            <w:rFonts w:ascii="Cambria Math" w:eastAsiaTheme="minorEastAsia" w:hAnsi="Cambria Math"/>
+                          </w:rPr>
+                          <m:t>n</m:t>
+                        </m:r>
+                      </m:e>
+                      <m:sup>
+                        <m:r>
+                          <w:rPr>
+                            <w:rFonts w:ascii="Cambria Math" w:eastAsiaTheme="minorEastAsia" w:hAnsi="Cambria Math"/>
+                          </w:rPr>
+                          <m:t>'</m:t>
+                        </m:r>
+                      </m:sup>
+                    </m:sSup>
+                    <m:r>
+                      <w:rPr>
+                        <w:rFonts w:ascii="Cambria Math" w:eastAsiaTheme="minorEastAsia" w:hAnsi="Cambria Math"/>
+                      </w:rPr>
+                      <m:t>l</m:t>
+                    </m:r>
+                  </m:sub>
+                </m:sSub>
+              </m:e>
+            </m:nary>
+          </m:den>
+        </m:f>
+      </m:oMath>
+    </w:p>
+    <w:p>
+      <w:pPr>
+        <w:rPr>
+          <w:rFonts w:eastAsiaTheme="minorEastAsia"/>
+        </w:rPr>
+      </w:pPr>
+      <w:r>
+        <w:rPr>
+          <w:rFonts w:eastAsiaTheme="minorEastAsia"/>
+        </w:rPr>
+        <w:t xml:space="preserve">where </w:t>
+      </w:r>
+      <m:oMath>
+        <m:r>
+          <w:rPr>
+            <w:rFonts w:ascii="Cambria Math" w:eastAsiaTheme="minorEastAsia" w:hAnsi="Cambria Math"/>
+          </w:rPr>
+          <m:t>n</m:t>
+        </m:r>
+      </m:oMath>
+      <w:r>
+        <w:rPr>
+          <w:rFonts w:eastAsiaTheme="minorEastAsia"/>
+        </w:rPr>
+        <w:t xml:space="preserve"> and </w:t>
+      </w:r>
+      <m:oMath>
+        <m:sSup>
+          <m:sSupPr>
+            <m:ctrlPr>
+              <w:rPr>
+                <w:rFonts w:ascii="Cambria Math" w:eastAsiaTheme="minorEastAsia" w:hAnsi="Cambria Math"/>
+                <w:i/>
+              </w:rPr>
+            </m:ctrlPr>
+          </m:sSupPr>
+          <m:e>
+            <m:r>
+              <w:rPr>
+                <w:rFonts w:ascii="Cambria Math" w:eastAsiaTheme="minorEastAsia" w:hAnsi="Cambria Math"/>
+              </w:rPr>
+              <m:t>n</m:t>
+            </m:r>
+          </m:e>
+          <m:sup>
+            <m:r>
+              <w:rPr>
+                <w:rFonts w:ascii="Cambria Math" w:eastAsiaTheme="minorEastAsia" w:hAnsi="Cambria Math"/>
+              </w:rPr>
+              <m:t>'</m:t>
+            </m:r>
+          </m:sup>
+        </m:sSup>
+      </m:oMath>
+      <w:r>
+        <w:rPr>
+          <w:rFonts w:eastAsiaTheme="minorEastAsia"/>
+        </w:rPr>
+        <w:t xml:space="preserve">are two different networks and </w:t>
+      </w:r>
+      <m:oMath>
+        <m:sSub>
+          <m:sSubPr>
+            <m:ctrlPr>
+              <w:rPr>
+                <w:rFonts w:ascii="Cambria Math" w:eastAsiaTheme="minorEastAsia" w:hAnsi="Cambria Math"/>
+                <w:i/>
+              </w:rPr>
+            </m:ctrlPr>
+          </m:sSubPr>
+          <m:e>
+            <m:r>
+              <w:rPr>
+                <w:rFonts w:ascii="Cambria Math" w:eastAsiaTheme="minorEastAsia" w:hAnsi="Cambria Math"/>
+              </w:rPr>
+              <m:t>w</m:t>
+            </m:r>
+          </m:e>
+          <m:sub>
+            <m:r>
+              <w:rPr>
+                <w:rFonts w:ascii="Cambria Math" w:eastAsiaTheme="minorEastAsia" w:hAnsi="Cambria Math"/>
+              </w:rPr>
+              <m:t>nl</m:t>
+            </m:r>
+          </m:sub>
+        </m:sSub>
+      </m:oMath>
+      <w:r>
+        <w:rPr>
+          <w:rFonts w:eastAsiaTheme="minorEastAsia"/>
+        </w:rPr>
+        <w:t xml:space="preserve"> is the weight of interaction </w:t>
+      </w:r>
+      <m:oMath>
+        <m:r>
+          <w:rPr>
+            <w:rFonts w:ascii="Cambria Math" w:eastAsiaTheme="minorEastAsia" w:hAnsi="Cambria Math"/>
+          </w:rPr>
+          <m:t>l</m:t>
+        </m:r>
+      </m:oMath>
+      <w:r>
+        <w:rPr>
+          <w:rFonts w:eastAsiaTheme="minorEastAsia"/>
+        </w:rPr>
+        <w:t xml:space="preserve"> in network </w:t>
+      </w:r>
+      <m:oMath>
+        <m:r>
+          <w:rPr>
+            <w:rFonts w:ascii="Cambria Math" w:eastAsiaTheme="minorEastAsia" w:hAnsi="Cambria Math"/>
+          </w:rPr>
+          <m:t>n</m:t>
+        </m:r>
+      </m:oMath>
+      <w:r>
+        <w:rPr>
+          <w:rFonts w:eastAsiaTheme="minorEastAsia"/>
+        </w:rPr>
+        <w:t xml:space="preserve">. </w:t>
+      </w:r>
+    </w:p>
+    <w:p>
+      <w:pPr>
+        <w:rPr>
+          <w:rFonts w:eastAsiaTheme="minorEastAsia"/>
+        </w:rPr>
+      </w:pPr>
+    </w:p>
+    <w:p>
+      <w:pPr>
+        <w:rPr>
+          <w:rFonts w:eastAsiaTheme="minorEastAsia"/>
+        </w:rPr>
+      </w:pPr>
+      <w:r>
+        <w:rPr>
+          <w:rFonts w:eastAsiaTheme="minorEastAsia"/>
+        </w:rPr>
+        <w:t xml:space="preserve">In all cases, we averaged </w:t>
+      </w:r>
+      <w:r>
+        <w:rPr>
+          <w:rFonts w:eastAsiaTheme="minorEastAsia"/>
+        </w:rPr>
+        <w:t xml:space="preserve">the response variables over all patches based on whether their final environmental conditions had an initial analogue or not. An analogue environment was define as being present within the initial range of environmental conditions in the metacommunity, while a no-analogue environment was defined by being outside of this range. </w:t>
       </w:r>
       <w:bookmarkStart w:id="0" w:name="_GoBack"/>
       <w:bookmarkEnd w:id="0"/>
-    </w:p>
-    <w:p>
-      <w:pPr>
-        <w:rPr>
-          <w:rFonts w:eastAsiaTheme="minorEastAsia"/>
-        </w:rPr>
-      </w:pPr>
     </w:p>
     <w:p/>
     <w:p/>
@@ -5120,6 +5764,7 @@
         <w:rPr>
           <w:rFonts w:ascii="Helvetica" w:hAnsi="Helvetica" w:cs="Helvetica"/>
         </w:rPr>
+        <w:lastRenderedPageBreak/>
         <w:t xml:space="preserve">Gonzalez, A., O. </w:t>
       </w:r>
       <w:proofErr w:type="spellStart"/>
@@ -5401,7 +6046,6 @@
         <w:rPr>
           <w:rFonts w:ascii="Helvetica" w:hAnsi="Helvetica" w:cs="Helvetica"/>
         </w:rPr>
-        <w:lastRenderedPageBreak/>
         <w:t>Loreau</w:t>
       </w:r>
       <w:proofErr w:type="spellEnd"/>
@@ -6461,7 +7105,7 @@
   <w:abstractNum w:abstractNumId="4" w15:restartNumberingAfterBreak="0">
     <w:nsid w:val="6B573ADE"/>
     <w:multiLevelType w:val="hybridMultilevel"/>
-    <w:tmpl w:val="5874CF00"/>
+    <w:tmpl w:val="6954445A"/>
     <w:lvl w:ilvl="0" w:tplc="10090011">
       <w:start w:val="1"/>
       <w:numFmt w:val="decimal"/>

</xml_diff>